<commit_message>
Ajout texte et diag classe rapport
</commit_message>
<xml_diff>
--- a/Rapport/Rapport TP2.docx
+++ b/Rapport/Rapport TP2.docx
@@ -1,6 +1,6 @@
 
 <file path=word/document.xml><?xml version="1.0" encoding="utf-8"?>
-<w:document xmlns:wpc="http://schemas.microsoft.com/office/word/2010/wordprocessingCanvas" xmlns:cx="http://schemas.microsoft.com/office/drawing/2014/chartex" xmlns:cx1="http://schemas.microsoft.com/office/drawing/2015/9/8/chartex" xmlns:cx2="http://schemas.microsoft.com/office/drawing/2015/10/21/chartex" xmlns:cx3="http://schemas.microsoft.com/office/drawing/2016/5/9/chartex" xmlns:cx4="http://schemas.microsoft.com/office/drawing/2016/5/10/chartex" xmlns:cx5="http://schemas.microsoft.com/office/drawing/2016/5/11/chartex" xmlns:mc="http://schemas.openxmlformats.org/markup-compatibility/2006" xmlns:o="urn:schemas-microsoft-com:office:office" xmlns:r="http://schemas.openxmlformats.org/officeDocument/2006/relationships" xmlns:m="http://schemas.openxmlformats.org/officeDocument/2006/math" xmlns:v="urn:schemas-microsoft-com:vml" xmlns:wp14="http://schemas.microsoft.com/office/word/2010/wordprocessingDrawing" xmlns:wp="http://schemas.openxmlformats.org/drawingml/2006/wordprocessingDrawing" xmlns:w10="urn:schemas-microsoft-com:office:word" xmlns:w="http://schemas.openxmlformats.org/wordprocessingml/2006/main" xmlns:w14="http://schemas.microsoft.com/office/word/2010/wordml" xmlns:w15="http://schemas.microsoft.com/office/word/2012/wordml" xmlns:w16se="http://schemas.microsoft.com/office/word/2015/wordml/symex" xmlns:wpg="http://schemas.microsoft.com/office/word/2010/wordprocessingGroup" xmlns:wpi="http://schemas.microsoft.com/office/word/2010/wordprocessingInk" xmlns:wne="http://schemas.microsoft.com/office/word/2006/wordml" xmlns:wps="http://schemas.microsoft.com/office/word/2010/wordprocessingShape" mc:Ignorable="w14 w15 w16se wp14">
+<w:document xmlns:wpc="http://schemas.microsoft.com/office/word/2010/wordprocessingCanvas" xmlns:cx="http://schemas.microsoft.com/office/drawing/2014/chartex" xmlns:cx1="http://schemas.microsoft.com/office/drawing/2015/9/8/chartex" xmlns:cx2="http://schemas.microsoft.com/office/drawing/2015/10/21/chartex" xmlns:mc="http://schemas.openxmlformats.org/markup-compatibility/2006" xmlns:o="urn:schemas-microsoft-com:office:office" xmlns:r="http://schemas.openxmlformats.org/officeDocument/2006/relationships" xmlns:m="http://schemas.openxmlformats.org/officeDocument/2006/math" xmlns:v="urn:schemas-microsoft-com:vml" xmlns:wp14="http://schemas.microsoft.com/office/word/2010/wordprocessingDrawing" xmlns:wp="http://schemas.openxmlformats.org/drawingml/2006/wordprocessingDrawing" xmlns:w10="urn:schemas-microsoft-com:office:word" xmlns:w="http://schemas.openxmlformats.org/wordprocessingml/2006/main" xmlns:w14="http://schemas.microsoft.com/office/word/2010/wordml" xmlns:w15="http://schemas.microsoft.com/office/word/2012/wordml" xmlns:w16se="http://schemas.microsoft.com/office/word/2015/wordml/symex" xmlns:wpg="http://schemas.microsoft.com/office/word/2010/wordprocessingGroup" xmlns:wpi="http://schemas.microsoft.com/office/word/2010/wordprocessingInk" xmlns:wne="http://schemas.microsoft.com/office/word/2006/wordml" xmlns:wps="http://schemas.microsoft.com/office/word/2010/wordprocessingShape" mc:Ignorable="w14 w15 w16se wp14">
   <w:body>
     <w:p>
       <w:pPr>
@@ -14,7 +14,7 @@
       <w:r>
         <w:rPr>
           <w:noProof/>
-          <w:lang w:val="en-US"/>
+          <w:lang w:eastAsia="fr-CA"/>
         </w:rPr>
         <w:drawing>
           <wp:anchor distT="0" distB="0" distL="114300" distR="114300" simplePos="0" relativeHeight="251658240" behindDoc="1" locked="0" layoutInCell="1" allowOverlap="1" wp14:anchorId="2E83DD56" wp14:editId="13CEF719">
@@ -411,7 +411,7 @@
     </w:p>
     <w:p>
       <w:pPr>
-        <w:pStyle w:val="Heading1"/>
+        <w:pStyle w:val="Titre1"/>
       </w:pPr>
       <w:r>
         <w:lastRenderedPageBreak/>
@@ -533,7 +533,7 @@
     </w:p>
     <w:p>
       <w:pPr>
-        <w:pStyle w:val="Heading1"/>
+        <w:pStyle w:val="Titre1"/>
       </w:pPr>
       <w:r>
         <w:t>Présentation des travaux</w:t>
@@ -541,7 +541,7 @@
     </w:p>
     <w:p>
       <w:pPr>
-        <w:pStyle w:val="Heading2"/>
+        <w:pStyle w:val="Titre2"/>
       </w:pPr>
       <w:r>
         <w:tab/>
@@ -568,7 +568,19 @@
         <w:rPr>
           <w:rFonts w:ascii="Arial" w:hAnsi="Arial" w:cs="Arial"/>
         </w:rPr>
-        <w:t xml:space="preserve"> Tout d’abord, la ville est découpée en différentes zones. Chaque zone est ensuite sous-divisée en voisinages, dont chacun est défini par son code postal. Chacun de ces codes postaux sont présentés dans les fichiers zone1.txt à zone3.txt.</w:t>
+        <w:t xml:space="preserve"> Tout d’abord, la ville est découpée en différentes zones. Chaque zone est ensuite sous-divisée en voisinages, dont chacun est défini par son code postal. Chacun de ces codes postaux sont présentés dan</w:t>
+      </w:r>
+      <w:r>
+        <w:rPr>
+          <w:rFonts w:ascii="Arial" w:hAnsi="Arial" w:cs="Arial"/>
+        </w:rPr>
+        <w:t>s les fichiers zone1.txt à zone4</w:t>
+      </w:r>
+      <w:r>
+        <w:rPr>
+          <w:rFonts w:ascii="Arial" w:hAnsi="Arial" w:cs="Arial"/>
+        </w:rPr>
+        <w:t>.txt.</w:t>
       </w:r>
     </w:p>
     <w:p>
@@ -604,14 +616,44 @@
         <w:rPr>
           <w:rFonts w:ascii="Arial" w:hAnsi="Arial" w:cs="Arial"/>
         </w:rPr>
-        <w:t xml:space="preserve"> ce sera donc un véhicule libre dans la même zone qui sera livré. Si par malheur, en grosse période d’achalandage, aucun véhicule n’est disponible dans la zone, alors la demande du client sera refusée. Le refus d’une demande peut avoir des impacts non </w:t>
+        <w:t xml:space="preserve"> ce sera donc un véhicule libre dans la même zone qui sera livré. </w:t>
+      </w:r>
+      <w:r>
+        <w:rPr>
+          <w:rFonts w:ascii="Arial" w:hAnsi="Arial" w:cs="Arial"/>
+        </w:rPr>
+        <w:t xml:space="preserve">De plus, si aucun véhicule n’est disponible dans la zone, on fera venir un véhicule libre dans une autre zone. </w:t>
+      </w:r>
+      <w:r>
+        <w:rPr>
+          <w:rFonts w:ascii="Arial" w:hAnsi="Arial" w:cs="Arial"/>
+        </w:rPr>
+        <w:t xml:space="preserve">Si par malheur, en grosse période d’achalandage, aucun véhicule n’est disponible </w:t>
       </w:r>
       <w:r>
         <w:rPr>
           <w:rFonts w:ascii="Arial" w:hAnsi="Arial" w:cs="Arial"/>
         </w:rPr>
         <w:lastRenderedPageBreak/>
-        <w:t>seulement économiques, mais aussi sur la réputation de la compagnie du système. Afin d’assurer la meilleure expérience client possible, nous avons donc comme objectif d’équilibrer le plus possible le nombre de véhicules libres entre les zones.</w:t>
+        <w:t>dans toute la ville</w:t>
+      </w:r>
+      <w:r>
+        <w:rPr>
+          <w:rFonts w:ascii="Arial" w:hAnsi="Arial" w:cs="Arial"/>
+        </w:rPr>
+        <w:t xml:space="preserve">, alors la demande du client sera refusée. </w:t>
+      </w:r>
+      <w:r>
+        <w:rPr>
+          <w:rFonts w:ascii="Arial" w:hAnsi="Arial" w:cs="Arial"/>
+        </w:rPr>
+        <w:t xml:space="preserve">Il est à noter qu’il aurait été possible de faire en sorte que le client soit simplement relégué au prochain groupe d’utilisateurs, mais que ce n’est pas le comportement choisi. </w:t>
+      </w:r>
+      <w:r>
+        <w:rPr>
+          <w:rFonts w:ascii="Arial" w:hAnsi="Arial" w:cs="Arial"/>
+        </w:rPr>
+        <w:t>Le refus d’une demande peut avoir des impacts non seulement économiques, mais aussi sur la réputation de la compagnie du système. Afin d’assurer la meilleure expérience client possible, nous avons donc comme objectif d’équilibrer le plus possible le nombre de véhicules libres entre les zones.</w:t>
       </w:r>
       <w:r>
         <w:rPr>
@@ -763,7 +805,7 @@
         <w:rPr>
           <w:rFonts w:ascii="Arial" w:hAnsi="Arial" w:cs="Arial"/>
           <w:noProof/>
-          <w:lang w:val="en-US"/>
+          <w:lang w:eastAsia="fr-CA"/>
         </w:rPr>
         <w:drawing>
           <wp:anchor distT="0" distB="0" distL="114300" distR="114300" simplePos="0" relativeHeight="251668480" behindDoc="1" locked="0" layoutInCell="1" allowOverlap="1" wp14:anchorId="097F3691" wp14:editId="1A226E3C">
@@ -839,7 +881,7 @@
       <w:r>
         <w:rPr>
           <w:noProof/>
-          <w:lang w:val="en-US"/>
+          <w:lang w:eastAsia="fr-CA"/>
         </w:rPr>
         <mc:AlternateContent>
           <mc:Choice Requires="wps">
@@ -880,7 +922,7 @@
                         <w:txbxContent>
                           <w:p>
                             <w:pPr>
-                              <w:pStyle w:val="Caption"/>
+                              <w:pStyle w:val="Lgende"/>
                               <w:rPr>
                                 <w:rFonts w:ascii="Arial" w:hAnsi="Arial" w:cs="Arial"/>
                                 <w:noProof/>
@@ -955,7 +997,7 @@
               </wp:anchor>
             </w:drawing>
           </mc:Choice>
-          <mc:Fallback>
+          <mc:Fallback xmlns:cx5="http://schemas.microsoft.com/office/drawing/2016/5/11/chartex" xmlns:cx4="http://schemas.microsoft.com/office/drawing/2016/5/10/chartex" xmlns:cx3="http://schemas.microsoft.com/office/drawing/2016/5/9/chartex">
             <w:pict>
               <v:shapetype w14:anchorId="495DCE0B" id="_x0000_t202" coordsize="21600,21600" o:spt="202" path="m,l,21600r21600,l21600,xe">
                 <v:stroke joinstyle="miter"/>
@@ -1045,20 +1087,44 @@
         <w:rPr>
           <w:rFonts w:ascii="Arial" w:hAnsi="Arial" w:cs="Arial"/>
         </w:rPr>
-        <w:t xml:space="preserve"> Si un véhicule est libre et dans le même voisinage que le client, cette voiture lui est directement acheminée. Si aucune voiture n’est disponible dans le voisinage actuel, l’usager recevra une voiture qui provient d’un autre voisinage, mais tout de même de la même zone.</w:t>
-      </w:r>
-      <w:r>
-        <w:rPr>
-          <w:rFonts w:ascii="Arial" w:hAnsi="Arial" w:cs="Arial"/>
-        </w:rPr>
-        <w:t xml:space="preserve"> Dans </w:t>
+        <w:t xml:space="preserve"> Si un véhicule est libre et dans le même voisinage que le client, cette voiture lui est </w:t>
       </w:r>
       <w:r>
         <w:rPr>
           <w:rFonts w:ascii="Arial" w:hAnsi="Arial" w:cs="Arial"/>
         </w:rPr>
         <w:lastRenderedPageBreak/>
-        <w:t>cette situation, un cas peut sembler négligé. Le cas où il n’y aurait pas de voiture disponible dans la zone. Ce cas est couvert par l’algorithme d’équilibrage.</w:t>
+        <w:t>directement acheminée. Si aucune voiture n’est disponible dans le voisinage actuel, l’usager recevra une voiture qui provient d’un autre voisinage, mais tout de même de la même zone.</w:t>
+      </w:r>
+      <w:r>
+        <w:rPr>
+          <w:rFonts w:ascii="Arial" w:hAnsi="Arial" w:cs="Arial"/>
+        </w:rPr>
+        <w:t xml:space="preserve"> Dans cette situati</w:t>
+      </w:r>
+      <w:r>
+        <w:rPr>
+          <w:rFonts w:ascii="Arial" w:hAnsi="Arial" w:cs="Arial"/>
+        </w:rPr>
+        <w:t>on, un cas peut sembler négligé : l</w:t>
+      </w:r>
+      <w:r>
+        <w:rPr>
+          <w:rFonts w:ascii="Arial" w:hAnsi="Arial" w:cs="Arial"/>
+        </w:rPr>
+        <w:t>e cas où il n’y aurait pas de v</w:t>
+      </w:r>
+      <w:r>
+        <w:rPr>
+          <w:rFonts w:ascii="Arial" w:hAnsi="Arial" w:cs="Arial"/>
+        </w:rPr>
+        <w:t xml:space="preserve">oiture disponible dans la zone. On s’assure donc de déplacer un véhicule d’une autre zone. Par contre, et afin d’éviter ces situations, nous ferons appel à un </w:t>
+      </w:r>
+      <w:r>
+        <w:rPr>
+          <w:rFonts w:ascii="Arial" w:hAnsi="Arial" w:cs="Arial"/>
+        </w:rPr>
+        <w:t>algorithme d’équilibrage.</w:t>
       </w:r>
     </w:p>
     <w:p>
@@ -1073,13 +1139,49 @@
         <w:rPr>
           <w:rFonts w:ascii="Arial" w:hAnsi="Arial" w:cs="Arial"/>
         </w:rPr>
-        <w:t xml:space="preserve">Comme mentionné, l’algorithme d’équilibrage permet d’éliminer le cas où il n’y aurait pas de voiture disponible dans la zone. Ce cas pourrait se produire, car les utilisateurs ne sont pas limités à leur zone une fois qu’ils sont au volant du véhicule. Ils peuvent sortir de la zone, ce qui pourrait débalancer les zones, laissant ainsi des zones avec aucun véhicule disponible. On peut comparer cet algorithme à celui des Bixi de Montréal. Le système doit s’assurer qu’il y ait toujours de vélos disponibles pour emprunter aux diverses stations, mais aussi qu’il y ait des places disponibles pour que les utilisateurs qui en ont terminé puissent le remettre. La façon de procéder est relativement simple. </w:t>
-      </w:r>
-      <w:r>
-        <w:rPr>
-          <w:rFonts w:ascii="Arial" w:hAnsi="Arial" w:cs="Arial"/>
-        </w:rPr>
-        <w:t>Dès qu’un déséquilibre est remarqué dans une zone, un véhicule provenant d’une zone où il y a plusieurs véhicules disponibles est acheminé vers cette zone en déficit.</w:t>
+        <w:t>Comme mentionné, l’algorithme d’équilibrage permet d’éliminer le cas où il n’y aurait pas de voiture disponible dans la zone. Ce cas pourrait se produire, car les utilisateurs ne sont pas limités à leur zone une fois qu’ils sont au volant du véhicule. Ils peuvent sortir de la zone, ce qui pourrait débalancer les zones, laissant ainsi des zones avec aucun véhicule disponible. On peut comparer cet algorithme à celui des Bixi de Montréal. Le système doit s’assurer qu’il y ait toujours de</w:t>
+      </w:r>
+      <w:r>
+        <w:rPr>
+          <w:rFonts w:ascii="Arial" w:hAnsi="Arial" w:cs="Arial"/>
+        </w:rPr>
+        <w:t>s</w:t>
+      </w:r>
+      <w:r>
+        <w:rPr>
+          <w:rFonts w:ascii="Arial" w:hAnsi="Arial" w:cs="Arial"/>
+        </w:rPr>
+        <w:t xml:space="preserve"> vélos disponibles </w:t>
+      </w:r>
+      <w:r>
+        <w:rPr>
+          <w:rFonts w:ascii="Arial" w:hAnsi="Arial" w:cs="Arial"/>
+        </w:rPr>
+        <w:t>à</w:t>
+      </w:r>
+      <w:r>
+        <w:rPr>
+          <w:rFonts w:ascii="Arial" w:hAnsi="Arial" w:cs="Arial"/>
+        </w:rPr>
+        <w:t xml:space="preserve"> emprunter aux diverses stations, mais aussi qu’il y ait des places disponibles pour que les utilisateurs qui en ont terminé puissent le remettre. La façon de procéder est relativement simple. </w:t>
+      </w:r>
+      <w:r>
+        <w:rPr>
+          <w:rFonts w:ascii="Arial" w:hAnsi="Arial" w:cs="Arial"/>
+        </w:rPr>
+        <w:t>Dès qu’un déséquilibre est remarqué dans une zone</w:t>
+      </w:r>
+      <w:r>
+        <w:rPr>
+          <w:rFonts w:ascii="Arial" w:hAnsi="Arial" w:cs="Arial"/>
+        </w:rPr>
+        <w:t xml:space="preserve"> (à la fin des déplacements d’un groupe)</w:t>
+      </w:r>
+      <w:r>
+        <w:rPr>
+          <w:rFonts w:ascii="Arial" w:hAnsi="Arial" w:cs="Arial"/>
+        </w:rPr>
+        <w:t>, un véhicule provenant d’une zone où il y a plusieurs véhicules disponibles est acheminé vers cette zone en déficit.</w:t>
       </w:r>
     </w:p>
     <w:p>
@@ -1100,12 +1202,24 @@
         <w:rPr>
           <w:rFonts w:ascii="Arial" w:hAnsi="Arial" w:cs="Arial"/>
         </w:rPr>
-        <w:t>la simulation, nous prenons pour acquis font tous leurs requêtes de véhicules en même temps. Pour faciliter la gestion de l’exécution de la simulation, nous séparons les clients en différents groupes. Chaque groupe fait donc ses requêtes en même temps, ce qui crée forcément un déséquilibre au niveau de la flotte de véhicules. Il faut donc équilibrer la flotte après que chaque groupe ait fait ses requêtes. Nous avons aussi la possibilité de considérer chaque utilisateur de façon indépendante en les mettant tous dans un groupe différent.</w:t>
-      </w:r>
-    </w:p>
-    <w:p>
-      <w:pPr>
-        <w:pStyle w:val="Heading2"/>
+        <w:t xml:space="preserve">la simulation, nous prenons pour acquis </w:t>
+      </w:r>
+      <w:r>
+        <w:rPr>
+          <w:rFonts w:ascii="Arial" w:hAnsi="Arial" w:cs="Arial"/>
+        </w:rPr>
+        <w:t xml:space="preserve">qu’ils </w:t>
+      </w:r>
+      <w:r>
+        <w:rPr>
+          <w:rFonts w:ascii="Arial" w:hAnsi="Arial" w:cs="Arial"/>
+        </w:rPr>
+        <w:t>font tous leurs requêtes de véhicules en même temps. Pour faciliter la gestion de l’exécution de la simulation, nous séparons les clients en différents groupes. Chaque groupe fait donc ses requêtes en même temps, ce qui crée forcément un déséquilibre au niveau de la flotte de véhicules. Il faut donc équilibrer la flotte après que chaque groupe ait fait ses requêtes. Nous avons aussi la possibilité de considérer chaque utilisateur de façon indépendante en les mettant tous dans un groupe différent.</w:t>
+      </w:r>
+    </w:p>
+    <w:p>
+      <w:pPr>
+        <w:pStyle w:val="Titre2"/>
       </w:pPr>
       <w:r>
         <w:tab/>
@@ -1157,16 +1271,142 @@
       <w:r>
         <w:rPr>
           <w:rFonts w:ascii="Arial" w:hAnsi="Arial" w:cs="Arial"/>
+        </w:rPr>
+        <w:t>Cette fonction prend en paramètre un chemin absolu vers le dossier contenant les fichiers texte. À partir de ce chemin, il est en mesure d’extraire tous les fichiers qu’il contient et de les parcourir afin de les charger dans la carte du programme.</w:t>
+      </w:r>
+    </w:p>
+    <w:p>
+      <w:pPr>
+        <w:jc w:val="both"/>
+        <w:rPr>
+          <w:rFonts w:ascii="Arial" w:hAnsi="Arial" w:cs="Arial"/>
+        </w:rPr>
+      </w:pPr>
+      <w:r>
+        <w:rPr>
+          <w:rFonts w:ascii="Arial" w:hAnsi="Arial" w:cs="Arial"/>
+        </w:rPr>
+        <w:tab/>
+      </w:r>
+      <w:r>
+        <w:rPr>
+          <w:rFonts w:ascii="Arial" w:hAnsi="Arial" w:cs="Arial"/>
+        </w:rPr>
+        <w:t xml:space="preserve">Nous devons aussi avoir une fonction « equilibrerFlotte() ». C’est cette fonction qui sera exécutée </w:t>
+      </w:r>
+      <w:r>
+        <w:rPr>
+          <w:rFonts w:ascii="Arial" w:hAnsi="Arial" w:cs="Arial"/>
+        </w:rPr>
+        <w:t>après qu’u</w:t>
+      </w:r>
+      <w:r>
+        <w:rPr>
+          <w:rFonts w:ascii="Arial" w:hAnsi="Arial" w:cs="Arial"/>
+        </w:rPr>
+        <w:t xml:space="preserve">n groupe de clients </w:t>
+      </w:r>
+      <w:r>
+        <w:rPr>
+          <w:rFonts w:ascii="Arial" w:hAnsi="Arial" w:cs="Arial"/>
+        </w:rPr>
+        <w:t xml:space="preserve">ait utilisé des </w:t>
+      </w:r>
+      <w:r>
+        <w:rPr>
+          <w:rFonts w:ascii="Arial" w:hAnsi="Arial" w:cs="Arial"/>
+        </w:rPr>
+        <w:t>véhicule</w:t>
+      </w:r>
+      <w:r>
+        <w:rPr>
+          <w:rFonts w:ascii="Arial" w:hAnsi="Arial" w:cs="Arial"/>
+        </w:rPr>
+        <w:t>s</w:t>
+      </w:r>
+      <w:r>
+        <w:rPr>
+          <w:rFonts w:ascii="Arial" w:hAnsi="Arial" w:cs="Arial"/>
+        </w:rPr>
+        <w:t>. Comme son nom l’indique, cette fonction fera équilibrer le nombre de véhicules dans chaque zone de la ville</w:t>
+      </w:r>
+      <w:r>
+        <w:rPr>
+          <w:rFonts w:ascii="Arial" w:hAnsi="Arial" w:cs="Arial"/>
+        </w:rPr>
+        <w:t>. L’idée générale est d’avoir le même nombre de véhicules dans chaque zone. Par contre, certains cas limites font en sorte qu’il n’est pas toujours possible d’avoir un nombre exact de véhicules qui se répartissent bien. Ainsi, l’alternative est de considérer qu’une répartition est légitime lorsque la différence entre le nombre minimum et le nombre maximum de véhicules par zone est de 1 ou de 0. Afin d’implémenter cet algorithme, nous commençons par parcourir toutes le zones afin de déterminer le nombre de véhicules qu’il contient. Puis, nous calculons combien de véhicules il faut ajouter ou retrancher dans chacune des zones afin d’atteindre un équilibre acceptable, et finalement nous effectuons les transferts.</w:t>
+      </w:r>
+    </w:p>
+    <w:p>
+      <w:pPr>
+        <w:jc w:val="both"/>
+        <w:rPr>
+          <w:rFonts w:ascii="Arial" w:hAnsi="Arial" w:cs="Arial"/>
+        </w:rPr>
+      </w:pPr>
+      <w:r>
+        <w:rPr>
+          <w:rFonts w:ascii="Arial" w:hAnsi="Arial" w:cs="Arial"/>
+        </w:rPr>
+        <w:lastRenderedPageBreak/>
+        <w:tab/>
+        <w:t xml:space="preserve">Il faudra aussi une fonction « lancerSimulation() » qui exécutera la simulation. L’usager doit entrer toutes les informations nécessaires au préalable. </w:t>
+      </w:r>
+      <w:r>
+        <w:rPr>
+          <w:rFonts w:ascii="Arial" w:hAnsi="Arial" w:cs="Arial"/>
+        </w:rPr>
+        <w:t xml:space="preserve">En effet, il doit sélectionner les options (a) et (b) avant de pouvoir lancer une simulation. </w:t>
+      </w:r>
+      <w:r>
+        <w:rPr>
+          <w:rFonts w:ascii="Arial" w:hAnsi="Arial" w:cs="Arial"/>
+        </w:rPr>
+        <w:t xml:space="preserve">Pour ce faire, il devra passer par les différents menus. Ces menus permettront tout d’abord de créer les zones dans la ville. Cette option </w:t>
+      </w:r>
+      <w:r>
+        <w:rPr>
+          <w:rFonts w:ascii="Arial" w:hAnsi="Arial" w:cs="Arial"/>
+        </w:rPr>
+        <w:t xml:space="preserve">(a) </w:t>
+      </w:r>
+      <w:r>
+        <w:rPr>
+          <w:rFonts w:ascii="Arial" w:hAnsi="Arial" w:cs="Arial"/>
+        </w:rPr>
+        <w:t>appellera donc la fonction qui fait la lecture des fichiers et qui lit les codes postaux. Il sera ensuite nécessaire d’entrer</w:t>
+      </w:r>
+      <w:r>
+        <w:rPr>
+          <w:rFonts w:ascii="Arial" w:hAnsi="Arial" w:cs="Arial"/>
+        </w:rPr>
+        <w:t xml:space="preserve"> (b)</w:t>
+      </w:r>
+      <w:r>
+        <w:rPr>
+          <w:rFonts w:ascii="Arial" w:hAnsi="Arial" w:cs="Arial"/>
+        </w:rPr>
+        <w:t xml:space="preserve"> les clients, ainsi que les véhicules.</w:t>
+      </w:r>
+      <w:r>
+        <w:rPr>
+          <w:rFonts w:ascii="Arial" w:hAnsi="Arial" w:cs="Arial"/>
+        </w:rPr>
+        <w:t xml:space="preserve"> Dans ce menu, nous demandons tout d’abord à l’utilisateur quel est son point de départ, sa destination, ainsi que son numéro de groupe. Les voitures ont ensuite aussi une zone de départ. Un détail important ici, est de s’assurer d’exécuter la première partie pour créer les zones avant la seconde, car ces zones sont nécessaires pour valider que l’utilisateur entre des données valides. Une fois toutes ces informations complétées, il est possible d’exécuter la simulation. Ces options seront donc représentées dans un menu semblable à celui ci-contre : </w:t>
+      </w:r>
+      <w:r>
+        <w:rPr>
+          <w:rFonts w:ascii="Arial" w:hAnsi="Arial" w:cs="Arial"/>
           <w:highlight w:val="yellow"/>
         </w:rPr>
-        <w:t>//TODO : Continuer d’ajouter dla sauce</w:t>
+        <w:t>//TODO : ajouter le menu</w:t>
       </w:r>
     </w:p>
     <w:p>
       <w:pPr>
         <w:jc w:val="both"/>
         <w:rPr>
-          <w:rFonts w:ascii="Arial" w:hAnsi="Arial" w:cs="Arial"/>
+          <w:noProof/>
         </w:rPr>
       </w:pPr>
       <w:r>
@@ -1175,156 +1415,304 @@
         </w:rPr>
         <w:tab/>
       </w:r>
-      <w:r>
-        <w:rPr>
-          <w:rFonts w:ascii="Arial" w:hAnsi="Arial" w:cs="Arial"/>
-        </w:rPr>
-        <w:t>Nous devons aussi avoir une fonction « equilibrerFlotte() ». C’est cette fonction qui sera exécutée chaque fois qu’un groupe de clients commandera un véhicule. Comme son nom l’indique, cette fonction fera équilibrer le nombre de véhicules dans chaque zone de la ville</w:t>
-      </w:r>
-      <w:r>
-        <w:rPr>
-          <w:rFonts w:ascii="Arial" w:hAnsi="Arial" w:cs="Arial"/>
-          <w:highlight w:val="yellow"/>
-        </w:rPr>
-        <w:t>.//TODO : ajouter dautre sauce sur le fonctionnement de cette fonction</w:t>
-      </w:r>
-    </w:p>
-    <w:p>
-      <w:pPr>
+    </w:p>
+    <w:p>
+      <w:pPr>
+        <w:ind w:firstLine="720"/>
         <w:jc w:val="both"/>
         <w:rPr>
-          <w:rFonts w:ascii="Arial" w:hAnsi="Arial" w:cs="Arial"/>
-        </w:rPr>
-      </w:pPr>
-      <w:r>
-        <w:rPr>
-          <w:rFonts w:ascii="Arial" w:hAnsi="Arial" w:cs="Arial"/>
-        </w:rPr>
+          <w:noProof/>
+        </w:rPr>
+      </w:pPr>
+      <w:r>
+        <w:rPr>
+          <w:noProof/>
+        </w:rPr>
+        <w:t xml:space="preserve"> </w:t>
+      </w:r>
+    </w:p>
+    <w:p>
+      <w:pPr>
+        <w:pStyle w:val="Titre2"/>
+      </w:pPr>
+      <w:r>
+        <w:lastRenderedPageBreak/>
         <w:tab/>
-        <w:t>Il faudra aussi une fonction « lancerSimulation() » qui exécutera la simulation. L’usager doit entrer toutes les informations nécessaires au préalable. Pour ce faire, il devra passer par les différents menus. Ces menus permettront tout d’abord de créer les zones dans la ville. Cette option appellera donc la fonction qui fait la lecture des fichiers et qui lit les codes postaux. Il sera ensuite nécessaire d’entrer les clients, ainsi que les véhicules.</w:t>
-      </w:r>
-      <w:r>
-        <w:rPr>
-          <w:rFonts w:ascii="Arial" w:hAnsi="Arial" w:cs="Arial"/>
-        </w:rPr>
-        <w:t xml:space="preserve"> Dans ce menu, nous demandons tout d’abord à l’utilisateur quel est son point de départ, sa destination, ainsi que son numéro de groupe. Les voitures ont ensuite aussi une zone de départ. Un détail important ici, est de s’assurer d’exécuter la première partie pour créer les zones avant la seconde, car ces zones sont nécessaires pour valider que l’utilisateur entre des données valides. Une fois toutes ces informations complétées, il est possible d’exécuter la simulation. Ces options seront donc représentées dans un menu semblable à celui ci-contre : </w:t>
+        <w:t>Diagrammes de classes :</w:t>
+      </w:r>
+    </w:p>
+    <w:p>
+      <w:pPr>
+        <w:pStyle w:val="Titre1"/>
+      </w:pPr>
+      <w:r>
+        <w:pict w14:anchorId="3E8C4F73">
+          <v:shapetype id="_x0000_t75" coordsize="21600,21600" o:spt="75" o:preferrelative="t" path="m@4@5l@4@11@9@11@9@5xe" filled="f" stroked="f">
+            <v:stroke joinstyle="miter"/>
+            <v:formulas>
+              <v:f eqn="if lineDrawn pixelLineWidth 0"/>
+              <v:f eqn="sum @0 1 0"/>
+              <v:f eqn="sum 0 0 @1"/>
+              <v:f eqn="prod @2 1 2"/>
+              <v:f eqn="prod @3 21600 pixelWidth"/>
+              <v:f eqn="prod @3 21600 pixelHeight"/>
+              <v:f eqn="sum @0 0 1"/>
+              <v:f eqn="prod @6 1 2"/>
+              <v:f eqn="prod @7 21600 pixelWidth"/>
+              <v:f eqn="sum @8 21600 0"/>
+              <v:f eqn="prod @7 21600 pixelHeight"/>
+              <v:f eqn="sum @10 21600 0"/>
+            </v:formulas>
+            <v:path o:extrusionok="f" gradientshapeok="t" o:connecttype="rect"/>
+            <o:lock v:ext="edit" aspectratio="t"/>
+          </v:shapetype>
+          <v:shape id="_x0000_i1025" type="#_x0000_t75" style="width:467.85pt;height:352.55pt">
+            <v:imagedata r:id="rId9" o:title="diagram-s"/>
+          </v:shape>
+        </w:pict>
+      </w:r>
+      <w:r>
+        <w:t>Difficultés rencontrées et solutions apportées :</w:t>
+      </w:r>
+    </w:p>
+    <w:p>
+      <w:r>
+        <w:t>L’une des premières difficultés rencontrées a été de faire la lecture des fichiers contenus dans le dossier. En effet, il n’existe pas de fonction simple qui permet de découvrir les fichiers contenus dans un dossier. Par contre, avec un peu d’utilisation d’Internet, nous avons été en mesure de trouver un algorithme qui permettait de faire exactement ce dont nous avions besoin. La référence se trouve dans le code à l’endroit concerné.</w:t>
+      </w:r>
+    </w:p>
+    <w:p>
+      <w:r>
+        <w:t>Suite à cette difficulté, nous avons pu commencer à implémenter l’algorithme de répartition des véhicules. Cela a immédiatement posé d’autres problèmes, car dès que nous croyions avoir un bon algorithme, nous trouvions des cas limites qui ne fonctionnaient pas. Afin de régler ce problème, nous avons passé en revue tout notre algorithme en ayant en tête certains scénarios limites. Puis, afin de consolider le tout et dans le but de rendre les changements ultérieurs plus simples à valider, nous avons développé une série de tests unitaires. Ces tests permettent de vérifier plusieurs cas de répartition de véhicules et vient donc consolider notre algorithme en s’assurant que les véhicules sont toujours répartis selon les règles définies plus haut.</w:t>
+      </w:r>
+    </w:p>
+    <w:p>
+      <w:r>
+        <w:lastRenderedPageBreak/>
+        <w:t xml:space="preserve">Finalement, la dernière difficulté a été d’effectuer les déplacements des utilisateurs de la façon la plus efficace possible. En effet, nous avons constaté que certaines situations ne sont pas nécessairement les plus optimales. Par exemple, si nous avons le cas suivant : </w:t>
+      </w:r>
+    </w:p>
+    <w:tbl>
+      <w:tblPr>
+        <w:tblStyle w:val="Grilledutableau"/>
+        <w:tblW w:w="0" w:type="auto"/>
+        <w:tblLook w:val="04A0" w:firstRow="1" w:lastRow="0" w:firstColumn="1" w:lastColumn="0" w:noHBand="0" w:noVBand="1"/>
+      </w:tblPr>
+      <w:tblGrid>
+        <w:gridCol w:w="1870"/>
+        <w:gridCol w:w="1870"/>
+        <w:gridCol w:w="1870"/>
+        <w:gridCol w:w="1870"/>
+        <w:gridCol w:w="1870"/>
+      </w:tblGrid>
+      <w:tr>
+        <w:tc>
+          <w:tcPr>
+            <w:tcW w:w="1870" w:type="dxa"/>
+            <w:tcBorders>
+              <w:top w:val="nil"/>
+              <w:left w:val="nil"/>
+            </w:tcBorders>
+          </w:tcPr>
+          <w:p/>
+        </w:tc>
+        <w:tc>
+          <w:tcPr>
+            <w:tcW w:w="1870" w:type="dxa"/>
+          </w:tcPr>
+          <w:p>
+            <w:r>
+              <w:t>Zone 1</w:t>
+            </w:r>
+          </w:p>
+        </w:tc>
+        <w:tc>
+          <w:tcPr>
+            <w:tcW w:w="1870" w:type="dxa"/>
+          </w:tcPr>
+          <w:p>
+            <w:r>
+              <w:t>Zone 2</w:t>
+            </w:r>
+          </w:p>
+        </w:tc>
+        <w:tc>
+          <w:tcPr>
+            <w:tcW w:w="1870" w:type="dxa"/>
+          </w:tcPr>
+          <w:p>
+            <w:r>
+              <w:t>Zone 3</w:t>
+            </w:r>
+          </w:p>
+        </w:tc>
+        <w:tc>
+          <w:tcPr>
+            <w:tcW w:w="1870" w:type="dxa"/>
+          </w:tcPr>
+          <w:p>
+            <w:r>
+              <w:t>Zone 4</w:t>
+            </w:r>
+          </w:p>
+        </w:tc>
+      </w:tr>
+      <w:tr>
+        <w:tc>
+          <w:tcPr>
+            <w:tcW w:w="1870" w:type="dxa"/>
+          </w:tcPr>
+          <w:p>
+            <w:r>
+              <w:t>Véhicules</w:t>
+            </w:r>
+          </w:p>
+        </w:tc>
+        <w:tc>
+          <w:tcPr>
+            <w:tcW w:w="1870" w:type="dxa"/>
+          </w:tcPr>
+          <w:p>
+            <w:r>
+              <w:t>1</w:t>
+            </w:r>
+          </w:p>
+        </w:tc>
+        <w:tc>
+          <w:tcPr>
+            <w:tcW w:w="1870" w:type="dxa"/>
+          </w:tcPr>
+          <w:p>
+            <w:r>
+              <w:t>0</w:t>
+            </w:r>
+          </w:p>
+        </w:tc>
+        <w:tc>
+          <w:tcPr>
+            <w:tcW w:w="1870" w:type="dxa"/>
+          </w:tcPr>
+          <w:p>
+            <w:r>
+              <w:t>1</w:t>
+            </w:r>
+          </w:p>
+        </w:tc>
+        <w:tc>
+          <w:tcPr>
+            <w:tcW w:w="1870" w:type="dxa"/>
+          </w:tcPr>
+          <w:p>
+            <w:r>
+              <w:t>1</w:t>
+            </w:r>
+          </w:p>
+        </w:tc>
+      </w:tr>
+      <w:tr>
+        <w:tc>
+          <w:tcPr>
+            <w:tcW w:w="1870" w:type="dxa"/>
+          </w:tcPr>
+          <w:p>
+            <w:r>
+              <w:t>Utilisateurs (départ)</w:t>
+            </w:r>
+          </w:p>
+        </w:tc>
+        <w:tc>
+          <w:tcPr>
+            <w:tcW w:w="1870" w:type="dxa"/>
+          </w:tcPr>
+          <w:p>
+            <w:r>
+              <w:t>2</w:t>
+            </w:r>
+          </w:p>
+        </w:tc>
+        <w:tc>
+          <w:tcPr>
+            <w:tcW w:w="1870" w:type="dxa"/>
+          </w:tcPr>
+          <w:p>
+            <w:r>
+              <w:t>0</w:t>
+            </w:r>
+          </w:p>
+        </w:tc>
+        <w:tc>
+          <w:tcPr>
+            <w:tcW w:w="1870" w:type="dxa"/>
+          </w:tcPr>
+          <w:p>
+            <w:r>
+              <w:t>1</w:t>
+            </w:r>
+          </w:p>
+        </w:tc>
+        <w:tc>
+          <w:tcPr>
+            <w:tcW w:w="1870" w:type="dxa"/>
+          </w:tcPr>
+          <w:p>
+            <w:r>
+              <w:t>0</w:t>
+            </w:r>
+          </w:p>
+        </w:tc>
+      </w:tr>
+    </w:tbl>
+    <w:p>
+      <w:r>
+        <w:t>Notre algorithme verrait donc les 2 utilisateurs dans la zone 1 et devrait dépêcher un véhicule supplémentaire afin de ne pas perdre un client. Selon l’implémentation actuelle, on ne fait aucune vérification quant à savoir quel véhicule il serait plus effi</w:t>
       </w:r>
       <w:bookmarkStart w:id="0" w:name="_GoBack"/>
       <w:bookmarkEnd w:id="0"/>
       <w:r>
+        <w:t>cace de prendre. Aléatoirement, il choisirait peut-être celui de la zone 3, mais on sait qu’on aura ensuite besoin d’un véhicule dans la zone 3. On ferait donc mieux de prendre le véhicule libre de la zone 4 afin de déplacer le client de la zone 1. Il s’agit donc d’une difficulté que nous n’avons pas pu corriger.</w:t>
+      </w:r>
+    </w:p>
+    <w:p>
+      <w:r>
+        <w:t xml:space="preserve"> </w:t>
+      </w:r>
+    </w:p>
+    <w:p>
+      <w:pPr>
+        <w:pStyle w:val="Titre1"/>
+      </w:pPr>
+      <w:r>
+        <w:t>Conclusion :</w:t>
+      </w:r>
+    </w:p>
+    <w:p>
+      <w:pPr>
+        <w:jc w:val="both"/>
+        <w:rPr>
+          <w:rFonts w:ascii="Arial" w:hAnsi="Arial" w:cs="Arial"/>
+        </w:rPr>
+      </w:pPr>
+      <w:r>
+        <w:tab/>
+      </w:r>
+      <w:r>
         <w:rPr>
           <w:rFonts w:ascii="Arial" w:hAnsi="Arial" w:cs="Arial"/>
           <w:highlight w:val="yellow"/>
         </w:rPr>
-        <w:t>//TODO : ajouter le menu</w:t>
-      </w:r>
-    </w:p>
-    <w:p>
-      <w:pPr>
-        <w:jc w:val="both"/>
-        <w:rPr>
-          <w:noProof/>
-        </w:rPr>
-      </w:pPr>
-      <w:r>
-        <w:rPr>
-          <w:rFonts w:ascii="Arial" w:hAnsi="Arial" w:cs="Arial"/>
-        </w:rPr>
-        <w:tab/>
-      </w:r>
-    </w:p>
-    <w:p>
-      <w:pPr>
-        <w:ind w:firstLine="720"/>
-        <w:jc w:val="both"/>
-        <w:rPr>
-          <w:noProof/>
-        </w:rPr>
-      </w:pPr>
-      <w:r>
-        <w:rPr>
-          <w:noProof/>
-        </w:rPr>
-        <w:lastRenderedPageBreak/>
-        <w:t xml:space="preserve"> </w:t>
-      </w:r>
-    </w:p>
-    <w:p>
-      <w:pPr>
-        <w:pStyle w:val="Heading2"/>
-      </w:pPr>
-      <w:r>
-        <w:tab/>
-        <w:t>Diagrammes de classes :</w:t>
-      </w:r>
-    </w:p>
-    <w:p>
-      <w:pPr>
-        <w:jc w:val="both"/>
-        <w:rPr>
-          <w:rFonts w:ascii="Arial" w:hAnsi="Arial" w:cs="Arial"/>
-        </w:rPr>
-      </w:pPr>
-      <w:r>
-        <w:tab/>
-      </w:r>
-    </w:p>
-    <w:p>
-      <w:pPr>
-        <w:pStyle w:val="Heading1"/>
-      </w:pPr>
-      <w:r>
-        <w:t>Difficultés rencontrées et solutions apportées :</w:t>
-      </w:r>
-    </w:p>
-    <w:p>
-      <w:pPr>
-        <w:pStyle w:val="Heading2"/>
-      </w:pPr>
-      <w:r>
-        <w:tab/>
-      </w:r>
-    </w:p>
-    <w:p>
-      <w:pPr>
-        <w:pStyle w:val="Heading1"/>
-      </w:pPr>
-      <w:r>
-        <w:t>Conclusion :</w:t>
-      </w:r>
-    </w:p>
-    <w:p>
-      <w:pPr>
-        <w:jc w:val="both"/>
-        <w:rPr>
-          <w:rFonts w:ascii="Arial" w:hAnsi="Arial" w:cs="Arial"/>
-        </w:rPr>
-      </w:pPr>
-      <w:r>
-        <w:tab/>
-      </w:r>
-      <w:r>
-        <w:rPr>
-          <w:rFonts w:ascii="Arial" w:hAnsi="Arial" w:cs="Arial"/>
-        </w:rPr>
-        <w:t>Pour conclure,</w:t>
-      </w:r>
-      <w:r>
-        <w:rPr>
-          <w:rFonts w:ascii="Arial" w:hAnsi="Arial" w:cs="Arial"/>
-        </w:rPr>
-        <w:t xml:space="preserve"> notre système est fonctionnel et permet de déterminer les différents parcours possibles, tout en s’assurant que la voiture ne tombe jamais en panne. Nous avons été en mesure d’implémenter les fonctions obligatoires, </w:t>
+        <w:t xml:space="preserve">Pour conclure, notre système est fonctionnel et permet de déterminer les différents parcours possibles, tout en s’assurant que la voiture ne tombe jamais en panne. Nous avons été en mesure d’implémenter les fonctions obligatoires, </w:t>
       </w:r>
       <w:r>
         <w:rPr>
           <w:rFonts w:ascii="Arial" w:hAnsi="Arial" w:cs="Arial"/>
           <w:i/>
+          <w:highlight w:val="yellow"/>
         </w:rPr>
         <w:t>creerGraphe()</w:t>
       </w:r>
       <w:r>
         <w:rPr>
           <w:rFonts w:ascii="Arial" w:hAnsi="Arial" w:cs="Arial"/>
+          <w:highlight w:val="yellow"/>
         </w:rPr>
         <w:t xml:space="preserve">, </w:t>
       </w:r>
@@ -1332,12 +1720,14 @@
         <w:rPr>
           <w:rFonts w:ascii="Arial" w:hAnsi="Arial" w:cs="Arial"/>
           <w:i/>
+          <w:highlight w:val="yellow"/>
         </w:rPr>
         <w:t>lireGraphe()</w:t>
       </w:r>
       <w:r>
         <w:rPr>
           <w:rFonts w:ascii="Arial" w:hAnsi="Arial" w:cs="Arial"/>
+          <w:highlight w:val="yellow"/>
         </w:rPr>
         <w:t xml:space="preserve">, </w:t>
       </w:r>
@@ -1345,12 +1735,14 @@
         <w:rPr>
           <w:rFonts w:ascii="Arial" w:hAnsi="Arial" w:cs="Arial"/>
           <w:i/>
+          <w:highlight w:val="yellow"/>
         </w:rPr>
         <w:t>extractionGraphe()</w:t>
       </w:r>
       <w:r>
         <w:rPr>
           <w:rFonts w:ascii="Arial" w:hAnsi="Arial" w:cs="Arial"/>
+          <w:highlight w:val="yellow"/>
         </w:rPr>
         <w:t xml:space="preserve"> et </w:t>
       </w:r>
@@ -1358,49 +1750,42 @@
         <w:rPr>
           <w:rFonts w:ascii="Arial" w:hAnsi="Arial" w:cs="Arial"/>
           <w:i/>
+          <w:highlight w:val="yellow"/>
         </w:rPr>
         <w:t>plusCourtChemin()</w:t>
       </w:r>
       <w:r>
         <w:rPr>
           <w:rFonts w:ascii="Arial" w:hAnsi="Arial" w:cs="Arial"/>
-        </w:rPr>
-        <w:t>.</w:t>
-      </w:r>
-      <w:r>
-        <w:rPr>
-          <w:rFonts w:ascii="Arial" w:hAnsi="Arial" w:cs="Arial"/>
-        </w:rPr>
-        <w:t xml:space="preserve"> </w:t>
-      </w:r>
-      <w:r>
-        <w:rPr>
-          <w:rFonts w:ascii="Arial" w:hAnsi="Arial" w:cs="Arial"/>
-        </w:rPr>
-        <w:t>Nous sommes aussi en mesure de modifier les paramètres de la voiture et d’utiliser cette dernière dans plusieurs régions en modifiant la carte de l’environnement.</w:t>
-      </w:r>
-      <w:r>
-        <w:rPr>
-          <w:rFonts w:ascii="Arial" w:hAnsi="Arial" w:cs="Arial"/>
+          <w:highlight w:val="yellow"/>
+        </w:rPr>
+        <w:t>. Nous sommes aussi en mesure de modifier les paramètres de la voiture et d’utiliser cette dernière dans plusieurs régions en modifiant la carte de l’environnement.</w:t>
+      </w:r>
+      <w:r>
+        <w:rPr>
+          <w:rFonts w:ascii="Arial" w:hAnsi="Arial" w:cs="Arial"/>
+          <w:highlight w:val="yellow"/>
         </w:rPr>
         <w:t xml:space="preserve"> La structure du système a aussi été pensée et visualisée avec un diagramme de clases qui est aussi fourni en annexes. Nous avons discuté des principales difficultés que nous avons rencontré et trouvé une façon de régler le blocage pour arriver à une solution. </w:t>
       </w:r>
       <w:r>
         <w:rPr>
           <w:rFonts w:ascii="Arial" w:hAnsi="Arial" w:cs="Arial"/>
+          <w:highlight w:val="yellow"/>
         </w:rPr>
         <w:t xml:space="preserve">Nous croyons rencontrer toutes les exigences de ce système. Une amélioration qui serait bien à apporter à ce projet pour le pousser davantage, serait </w:t>
       </w:r>
       <w:r>
         <w:rPr>
           <w:rFonts w:ascii="Arial" w:hAnsi="Arial" w:cs="Arial"/>
+          <w:highlight w:val="yellow"/>
         </w:rPr>
         <w:t>de l’intégrer aux systèmes de covoiturage tels que Uber au moment d’assigner une course à un conducteur, pour s’assurer que le véhicule aura une assez grande autonomie pour porter le client à sa destination sans avoir à arrêter faire le plein.</w:t>
       </w:r>
     </w:p>
     <w:p>
       <w:pPr>
-        <w:pStyle w:val="Heading1"/>
+        <w:pStyle w:val="Titre1"/>
       </w:pPr>
       <w:r>
         <w:t>Annexe :</w:t>
@@ -1422,7 +1807,7 @@
 </file>
 
 <file path=word/endnotes.xml><?xml version="1.0" encoding="utf-8"?>
-<w:endnotes xmlns:wpc="http://schemas.microsoft.com/office/word/2010/wordprocessingCanvas" xmlns:cx="http://schemas.microsoft.com/office/drawing/2014/chartex" xmlns:cx1="http://schemas.microsoft.com/office/drawing/2015/9/8/chartex" xmlns:cx2="http://schemas.microsoft.com/office/drawing/2015/10/21/chartex" xmlns:cx3="http://schemas.microsoft.com/office/drawing/2016/5/9/chartex" xmlns:cx4="http://schemas.microsoft.com/office/drawing/2016/5/10/chartex" xmlns:cx5="http://schemas.microsoft.com/office/drawing/2016/5/11/chartex" xmlns:mc="http://schemas.openxmlformats.org/markup-compatibility/2006" xmlns:o="urn:schemas-microsoft-com:office:office" xmlns:r="http://schemas.openxmlformats.org/officeDocument/2006/relationships" xmlns:m="http://schemas.openxmlformats.org/officeDocument/2006/math" xmlns:v="urn:schemas-microsoft-com:vml" xmlns:wp14="http://schemas.microsoft.com/office/word/2010/wordprocessingDrawing" xmlns:wp="http://schemas.openxmlformats.org/drawingml/2006/wordprocessingDrawing" xmlns:w10="urn:schemas-microsoft-com:office:word" xmlns:w="http://schemas.openxmlformats.org/wordprocessingml/2006/main" xmlns:w14="http://schemas.microsoft.com/office/word/2010/wordml" xmlns:w15="http://schemas.microsoft.com/office/word/2012/wordml" xmlns:w16se="http://schemas.microsoft.com/office/word/2015/wordml/symex" xmlns:wpg="http://schemas.microsoft.com/office/word/2010/wordprocessingGroup" xmlns:wpi="http://schemas.microsoft.com/office/word/2010/wordprocessingInk" xmlns:wne="http://schemas.microsoft.com/office/word/2006/wordml" xmlns:wps="http://schemas.microsoft.com/office/word/2010/wordprocessingShape" mc:Ignorable="w14 w15 w16se wp14">
+<w:endnotes xmlns:wpc="http://schemas.microsoft.com/office/word/2010/wordprocessingCanvas" xmlns:cx="http://schemas.microsoft.com/office/drawing/2014/chartex" xmlns:cx1="http://schemas.microsoft.com/office/drawing/2015/9/8/chartex" xmlns:cx2="http://schemas.microsoft.com/office/drawing/2015/10/21/chartex" xmlns:mc="http://schemas.openxmlformats.org/markup-compatibility/2006" xmlns:o="urn:schemas-microsoft-com:office:office" xmlns:r="http://schemas.openxmlformats.org/officeDocument/2006/relationships" xmlns:m="http://schemas.openxmlformats.org/officeDocument/2006/math" xmlns:v="urn:schemas-microsoft-com:vml" xmlns:wp14="http://schemas.microsoft.com/office/word/2010/wordprocessingDrawing" xmlns:wp="http://schemas.openxmlformats.org/drawingml/2006/wordprocessingDrawing" xmlns:w10="urn:schemas-microsoft-com:office:word" xmlns:w="http://schemas.openxmlformats.org/wordprocessingml/2006/main" xmlns:w14="http://schemas.microsoft.com/office/word/2010/wordml" xmlns:w15="http://schemas.microsoft.com/office/word/2012/wordml" xmlns:w16se="http://schemas.microsoft.com/office/word/2015/wordml/symex" xmlns:wpg="http://schemas.microsoft.com/office/word/2010/wordprocessingGroup" xmlns:wpi="http://schemas.microsoft.com/office/word/2010/wordprocessingInk" xmlns:wne="http://schemas.microsoft.com/office/word/2006/wordml" xmlns:wps="http://schemas.microsoft.com/office/word/2010/wordprocessingShape" mc:Ignorable="w14 w15 w16se wp14">
   <w:endnote w:type="separator" w:id="-1">
     <w:p>
       <w:pPr>
@@ -1447,7 +1832,7 @@
 </file>
 
 <file path=word/footnotes.xml><?xml version="1.0" encoding="utf-8"?>
-<w:footnotes xmlns:wpc="http://schemas.microsoft.com/office/word/2010/wordprocessingCanvas" xmlns:cx="http://schemas.microsoft.com/office/drawing/2014/chartex" xmlns:cx1="http://schemas.microsoft.com/office/drawing/2015/9/8/chartex" xmlns:cx2="http://schemas.microsoft.com/office/drawing/2015/10/21/chartex" xmlns:cx3="http://schemas.microsoft.com/office/drawing/2016/5/9/chartex" xmlns:cx4="http://schemas.microsoft.com/office/drawing/2016/5/10/chartex" xmlns:cx5="http://schemas.microsoft.com/office/drawing/2016/5/11/chartex" xmlns:mc="http://schemas.openxmlformats.org/markup-compatibility/2006" xmlns:o="urn:schemas-microsoft-com:office:office" xmlns:r="http://schemas.openxmlformats.org/officeDocument/2006/relationships" xmlns:m="http://schemas.openxmlformats.org/officeDocument/2006/math" xmlns:v="urn:schemas-microsoft-com:vml" xmlns:wp14="http://schemas.microsoft.com/office/word/2010/wordprocessingDrawing" xmlns:wp="http://schemas.openxmlformats.org/drawingml/2006/wordprocessingDrawing" xmlns:w10="urn:schemas-microsoft-com:office:word" xmlns:w="http://schemas.openxmlformats.org/wordprocessingml/2006/main" xmlns:w14="http://schemas.microsoft.com/office/word/2010/wordml" xmlns:w15="http://schemas.microsoft.com/office/word/2012/wordml" xmlns:w16se="http://schemas.microsoft.com/office/word/2015/wordml/symex" xmlns:wpg="http://schemas.microsoft.com/office/word/2010/wordprocessingGroup" xmlns:wpi="http://schemas.microsoft.com/office/word/2010/wordprocessingInk" xmlns:wne="http://schemas.microsoft.com/office/word/2006/wordml" xmlns:wps="http://schemas.microsoft.com/office/word/2010/wordprocessingShape" mc:Ignorable="w14 w15 w16se wp14">
+<w:footnotes xmlns:wpc="http://schemas.microsoft.com/office/word/2010/wordprocessingCanvas" xmlns:cx="http://schemas.microsoft.com/office/drawing/2014/chartex" xmlns:cx1="http://schemas.microsoft.com/office/drawing/2015/9/8/chartex" xmlns:cx2="http://schemas.microsoft.com/office/drawing/2015/10/21/chartex" xmlns:mc="http://schemas.openxmlformats.org/markup-compatibility/2006" xmlns:o="urn:schemas-microsoft-com:office:office" xmlns:r="http://schemas.openxmlformats.org/officeDocument/2006/relationships" xmlns:m="http://schemas.openxmlformats.org/officeDocument/2006/math" xmlns:v="urn:schemas-microsoft-com:vml" xmlns:wp14="http://schemas.microsoft.com/office/word/2010/wordprocessingDrawing" xmlns:wp="http://schemas.openxmlformats.org/drawingml/2006/wordprocessingDrawing" xmlns:w10="urn:schemas-microsoft-com:office:word" xmlns:w="http://schemas.openxmlformats.org/wordprocessingml/2006/main" xmlns:w14="http://schemas.microsoft.com/office/word/2010/wordml" xmlns:w15="http://schemas.microsoft.com/office/word/2012/wordml" xmlns:w16se="http://schemas.microsoft.com/office/word/2015/wordml/symex" xmlns:wpg="http://schemas.microsoft.com/office/word/2010/wordprocessingGroup" xmlns:wpi="http://schemas.microsoft.com/office/word/2010/wordprocessingInk" xmlns:wne="http://schemas.microsoft.com/office/word/2006/wordml" xmlns:wps="http://schemas.microsoft.com/office/word/2010/wordprocessingShape" mc:Ignorable="w14 w15 w16se wp14">
   <w:footnote w:type="separator" w:id="-1">
     <w:p>
       <w:pPr>
@@ -1488,7 +1873,7 @@
       </w:pPr>
     </w:pPrDefault>
   </w:docDefaults>
-  <w:latentStyles w:defLockedState="0" w:defUIPriority="99" w:defSemiHidden="0" w:defUnhideWhenUsed="0" w:defQFormat="0" w:count="374">
+  <w:latentStyles w:defLockedState="0" w:defUIPriority="99" w:defSemiHidden="0" w:defUnhideWhenUsed="0" w:defQFormat="0" w:count="372">
     <w:lsdException w:name="Normal" w:uiPriority="0" w:qFormat="1"/>
     <w:lsdException w:name="heading 1" w:uiPriority="9" w:qFormat="1"/>
     <w:lsdException w:name="heading 2" w:semiHidden="1" w:uiPriority="9" w:unhideWhenUsed="1" w:qFormat="1"/>
@@ -1861,8 +2246,6 @@
     <w:lsdException w:name="List Table 6 Colorful Accent 6" w:uiPriority="51"/>
     <w:lsdException w:name="List Table 7 Colorful Accent 6" w:uiPriority="52"/>
     <w:lsdException w:name="Mention" w:semiHidden="1" w:unhideWhenUsed="1"/>
-    <w:lsdException w:name="Smart Hyperlink" w:semiHidden="1" w:unhideWhenUsed="1"/>
-    <w:lsdException w:name="Hashtag" w:semiHidden="1" w:unhideWhenUsed="1"/>
   </w:latentStyles>
   <w:style w:type="paragraph" w:default="1" w:styleId="Normal">
     <w:name w:val="Normal"/>
@@ -1871,11 +2254,11 @@
       <w:lang w:val="fr-CA"/>
     </w:rPr>
   </w:style>
-  <w:style w:type="paragraph" w:styleId="Heading1">
+  <w:style w:type="paragraph" w:styleId="Titre1">
     <w:name w:val="heading 1"/>
     <w:basedOn w:val="Normal"/>
     <w:next w:val="Normal"/>
-    <w:link w:val="Heading1Char"/>
+    <w:link w:val="Titre1Car"/>
     <w:uiPriority w:val="9"/>
     <w:qFormat/>
     <w:rsid w:val="000C6459"/>
@@ -1892,11 +2275,11 @@
       <w:szCs w:val="32"/>
     </w:rPr>
   </w:style>
-  <w:style w:type="paragraph" w:styleId="Heading2">
+  <w:style w:type="paragraph" w:styleId="Titre2">
     <w:name w:val="heading 2"/>
     <w:basedOn w:val="Normal"/>
     <w:next w:val="Normal"/>
-    <w:link w:val="Heading2Char"/>
+    <w:link w:val="Titre2Car"/>
     <w:uiPriority w:val="9"/>
     <w:unhideWhenUsed/>
     <w:qFormat/>
@@ -1914,13 +2297,13 @@
       <w:szCs w:val="26"/>
     </w:rPr>
   </w:style>
-  <w:style w:type="character" w:default="1" w:styleId="DefaultParagraphFont">
+  <w:style w:type="character" w:default="1" w:styleId="Policepardfaut">
     <w:name w:val="Default Paragraph Font"/>
     <w:uiPriority w:val="1"/>
     <w:semiHidden/>
     <w:unhideWhenUsed/>
   </w:style>
-  <w:style w:type="table" w:default="1" w:styleId="TableNormal">
+  <w:style w:type="table" w:default="1" w:styleId="TableauNormal">
     <w:name w:val="Normal Table"/>
     <w:uiPriority w:val="99"/>
     <w:semiHidden/>
@@ -1935,16 +2318,16 @@
       </w:tblCellMar>
     </w:tblPr>
   </w:style>
-  <w:style w:type="numbering" w:default="1" w:styleId="NoList">
+  <w:style w:type="numbering" w:default="1" w:styleId="Aucuneliste">
     <w:name w:val="No List"/>
     <w:uiPriority w:val="99"/>
     <w:semiHidden/>
     <w:unhideWhenUsed/>
   </w:style>
-  <w:style w:type="character" w:customStyle="1" w:styleId="Heading1Char">
-    <w:name w:val="Heading 1 Char"/>
-    <w:basedOn w:val="DefaultParagraphFont"/>
-    <w:link w:val="Heading1"/>
+  <w:style w:type="character" w:customStyle="1" w:styleId="Titre1Car">
+    <w:name w:val="Titre 1 Car"/>
+    <w:basedOn w:val="Policepardfaut"/>
+    <w:link w:val="Titre1"/>
     <w:uiPriority w:val="9"/>
     <w:rsid w:val="000C6459"/>
     <w:rPr>
@@ -1955,10 +2338,10 @@
       <w:lang w:val="fr-CA"/>
     </w:rPr>
   </w:style>
-  <w:style w:type="character" w:customStyle="1" w:styleId="Heading2Char">
-    <w:name w:val="Heading 2 Char"/>
-    <w:basedOn w:val="DefaultParagraphFont"/>
-    <w:link w:val="Heading2"/>
+  <w:style w:type="character" w:customStyle="1" w:styleId="Titre2Car">
+    <w:name w:val="Titre 2 Car"/>
+    <w:basedOn w:val="Policepardfaut"/>
+    <w:link w:val="Titre2"/>
     <w:uiPriority w:val="9"/>
     <w:rsid w:val="000C6459"/>
     <w:rPr>
@@ -1969,7 +2352,7 @@
       <w:lang w:val="fr-CA"/>
     </w:rPr>
   </w:style>
-  <w:style w:type="paragraph" w:styleId="Caption">
+  <w:style w:type="paragraph" w:styleId="Lgende">
     <w:name w:val="caption"/>
     <w:basedOn w:val="Normal"/>
     <w:next w:val="Normal"/>
@@ -1988,10 +2371,10 @@
       <w:szCs w:val="18"/>
     </w:rPr>
   </w:style>
-  <w:style w:type="paragraph" w:styleId="FootnoteText">
+  <w:style w:type="paragraph" w:styleId="Notedebasdepage">
     <w:name w:val="footnote text"/>
     <w:basedOn w:val="Normal"/>
-    <w:link w:val="FootnoteTextChar"/>
+    <w:link w:val="NotedebasdepageCar"/>
     <w:uiPriority w:val="99"/>
     <w:semiHidden/>
     <w:unhideWhenUsed/>
@@ -2004,10 +2387,10 @@
       <w:szCs w:val="20"/>
     </w:rPr>
   </w:style>
-  <w:style w:type="character" w:customStyle="1" w:styleId="FootnoteTextChar">
-    <w:name w:val="Footnote Text Char"/>
-    <w:basedOn w:val="DefaultParagraphFont"/>
-    <w:link w:val="FootnoteText"/>
+  <w:style w:type="character" w:customStyle="1" w:styleId="NotedebasdepageCar">
+    <w:name w:val="Note de bas de page Car"/>
+    <w:basedOn w:val="Policepardfaut"/>
+    <w:link w:val="Notedebasdepage"/>
     <w:uiPriority w:val="99"/>
     <w:semiHidden/>
     <w:rsid w:val="00E24137"/>
@@ -2017,9 +2400,9 @@
       <w:lang w:val="fr-CA"/>
     </w:rPr>
   </w:style>
-  <w:style w:type="character" w:styleId="FootnoteReference">
+  <w:style w:type="character" w:styleId="Appelnotedebasdep">
     <w:name w:val="footnote reference"/>
-    <w:basedOn w:val="DefaultParagraphFont"/>
+    <w:basedOn w:val="Policepardfaut"/>
     <w:uiPriority w:val="99"/>
     <w:semiHidden/>
     <w:unhideWhenUsed/>
@@ -2028,9 +2411,9 @@
       <w:vertAlign w:val="superscript"/>
     </w:rPr>
   </w:style>
-  <w:style w:type="character" w:styleId="Hyperlink">
+  <w:style w:type="character" w:styleId="Lienhypertexte">
     <w:name w:val="Hyperlink"/>
-    <w:basedOn w:val="DefaultParagraphFont"/>
+    <w:basedOn w:val="Policepardfaut"/>
     <w:uiPriority w:val="99"/>
     <w:unhideWhenUsed/>
     <w:rsid w:val="00E24137"/>
@@ -2039,9 +2422,9 @@
       <w:u w:val="single"/>
     </w:rPr>
   </w:style>
-  <w:style w:type="character" w:styleId="CommentReference">
+  <w:style w:type="character" w:styleId="Marquedecommentaire">
     <w:name w:val="annotation reference"/>
-    <w:basedOn w:val="DefaultParagraphFont"/>
+    <w:basedOn w:val="Policepardfaut"/>
     <w:uiPriority w:val="99"/>
     <w:semiHidden/>
     <w:unhideWhenUsed/>
@@ -2051,10 +2434,10 @@
       <w:szCs w:val="16"/>
     </w:rPr>
   </w:style>
-  <w:style w:type="paragraph" w:styleId="CommentText">
+  <w:style w:type="paragraph" w:styleId="Commentaire">
     <w:name w:val="annotation text"/>
     <w:basedOn w:val="Normal"/>
-    <w:link w:val="CommentTextChar"/>
+    <w:link w:val="CommentaireCar"/>
     <w:uiPriority w:val="99"/>
     <w:semiHidden/>
     <w:unhideWhenUsed/>
@@ -2067,10 +2450,10 @@
       <w:szCs w:val="20"/>
     </w:rPr>
   </w:style>
-  <w:style w:type="character" w:customStyle="1" w:styleId="CommentTextChar">
-    <w:name w:val="Comment Text Char"/>
-    <w:basedOn w:val="DefaultParagraphFont"/>
-    <w:link w:val="CommentText"/>
+  <w:style w:type="character" w:customStyle="1" w:styleId="CommentaireCar">
+    <w:name w:val="Commentaire Car"/>
+    <w:basedOn w:val="Policepardfaut"/>
+    <w:link w:val="Commentaire"/>
     <w:uiPriority w:val="99"/>
     <w:semiHidden/>
     <w:rsid w:val="00FA6828"/>
@@ -2080,11 +2463,11 @@
       <w:lang w:val="fr-CA"/>
     </w:rPr>
   </w:style>
-  <w:style w:type="paragraph" w:styleId="CommentSubject">
+  <w:style w:type="paragraph" w:styleId="Objetducommentaire">
     <w:name w:val="annotation subject"/>
-    <w:basedOn w:val="CommentText"/>
-    <w:next w:val="CommentText"/>
-    <w:link w:val="CommentSubjectChar"/>
+    <w:basedOn w:val="Commentaire"/>
+    <w:next w:val="Commentaire"/>
+    <w:link w:val="ObjetducommentaireCar"/>
     <w:uiPriority w:val="99"/>
     <w:semiHidden/>
     <w:unhideWhenUsed/>
@@ -2094,10 +2477,10 @@
       <w:bCs/>
     </w:rPr>
   </w:style>
-  <w:style w:type="character" w:customStyle="1" w:styleId="CommentSubjectChar">
-    <w:name w:val="Comment Subject Char"/>
-    <w:basedOn w:val="CommentTextChar"/>
-    <w:link w:val="CommentSubject"/>
+  <w:style w:type="character" w:customStyle="1" w:styleId="ObjetducommentaireCar">
+    <w:name w:val="Objet du commentaire Car"/>
+    <w:basedOn w:val="CommentaireCar"/>
+    <w:link w:val="Objetducommentaire"/>
     <w:uiPriority w:val="99"/>
     <w:semiHidden/>
     <w:rsid w:val="00FA6828"/>
@@ -2109,10 +2492,10 @@
       <w:lang w:val="fr-CA"/>
     </w:rPr>
   </w:style>
-  <w:style w:type="paragraph" w:styleId="BalloonText">
+  <w:style w:type="paragraph" w:styleId="Textedebulles">
     <w:name w:val="Balloon Text"/>
     <w:basedOn w:val="Normal"/>
-    <w:link w:val="BalloonTextChar"/>
+    <w:link w:val="TextedebullesCar"/>
     <w:uiPriority w:val="99"/>
     <w:semiHidden/>
     <w:unhideWhenUsed/>
@@ -2126,10 +2509,10 @@
       <w:szCs w:val="18"/>
     </w:rPr>
   </w:style>
-  <w:style w:type="character" w:customStyle="1" w:styleId="BalloonTextChar">
-    <w:name w:val="Balloon Text Char"/>
-    <w:basedOn w:val="DefaultParagraphFont"/>
-    <w:link w:val="BalloonText"/>
+  <w:style w:type="character" w:customStyle="1" w:styleId="TextedebullesCar">
+    <w:name w:val="Texte de bulles Car"/>
+    <w:basedOn w:val="Policepardfaut"/>
+    <w:link w:val="Textedebulles"/>
     <w:uiPriority w:val="99"/>
     <w:semiHidden/>
     <w:rsid w:val="00FA6828"/>
@@ -2139,6 +2522,25 @@
       <w:szCs w:val="18"/>
       <w:lang w:val="fr-CA"/>
     </w:rPr>
+  </w:style>
+  <w:style w:type="table" w:styleId="Grilledutableau">
+    <w:name w:val="Table Grid"/>
+    <w:basedOn w:val="TableauNormal"/>
+    <w:uiPriority w:val="39"/>
+    <w:rsid w:val="00D21CD8"/>
+    <w:pPr>
+      <w:spacing w:after="0" w:line="240" w:lineRule="auto"/>
+    </w:pPr>
+    <w:tblPr>
+      <w:tblBorders>
+        <w:top w:val="single" w:sz="4" w:space="0" w:color="auto"/>
+        <w:left w:val="single" w:sz="4" w:space="0" w:color="auto"/>
+        <w:bottom w:val="single" w:sz="4" w:space="0" w:color="auto"/>
+        <w:right w:val="single" w:sz="4" w:space="0" w:color="auto"/>
+        <w:insideH w:val="single" w:sz="4" w:space="0" w:color="auto"/>
+        <w:insideV w:val="single" w:sz="4" w:space="0" w:color="auto"/>
+      </w:tblBorders>
+    </w:tblPr>
   </w:style>
 </w:styles>
 </file>
@@ -2443,7 +2845,7 @@
 </file>
 
 <file path=customXml/itemProps1.xml><?xml version="1.0" encoding="utf-8"?>
-<ds:datastoreItem xmlns:ds="http://schemas.openxmlformats.org/officeDocument/2006/customXml" ds:itemID="{8CE84BFB-281D-444D-B87C-F582D57C02D9}">
+<ds:datastoreItem xmlns:ds="http://schemas.openxmlformats.org/officeDocument/2006/customXml" ds:itemID="{D68028FF-4B64-42E1-8D58-D087AE8CEA45}">
   <ds:schemaRefs>
     <ds:schemaRef ds:uri="http://schemas.openxmlformats.org/officeDocument/2006/bibliography"/>
   </ds:schemaRefs>

</xml_diff>

<commit_message>
Corrections d'ortographe et retrait de l'annexe
</commit_message>
<xml_diff>
--- a/Rapport/Rapport TP2.docx
+++ b/Rapport/Rapport TP2.docx
@@ -1,6 +1,6 @@
 
 <file path=word/document.xml><?xml version="1.0" encoding="utf-8"?>
-<w:document xmlns:wpc="http://schemas.microsoft.com/office/word/2010/wordprocessingCanvas" xmlns:cx="http://schemas.microsoft.com/office/drawing/2014/chartex" xmlns:cx1="http://schemas.microsoft.com/office/drawing/2015/9/8/chartex" xmlns:cx2="http://schemas.microsoft.com/office/drawing/2015/10/21/chartex" xmlns:cx3="http://schemas.microsoft.com/office/drawing/2016/5/9/chartex" xmlns:cx4="http://schemas.microsoft.com/office/drawing/2016/5/10/chartex" xmlns:cx5="http://schemas.microsoft.com/office/drawing/2016/5/11/chartex" xmlns:mc="http://schemas.openxmlformats.org/markup-compatibility/2006" xmlns:o="urn:schemas-microsoft-com:office:office" xmlns:r="http://schemas.openxmlformats.org/officeDocument/2006/relationships" xmlns:m="http://schemas.openxmlformats.org/officeDocument/2006/math" xmlns:v="urn:schemas-microsoft-com:vml" xmlns:wp14="http://schemas.microsoft.com/office/word/2010/wordprocessingDrawing" xmlns:wp="http://schemas.openxmlformats.org/drawingml/2006/wordprocessingDrawing" xmlns:w10="urn:schemas-microsoft-com:office:word" xmlns:w="http://schemas.openxmlformats.org/wordprocessingml/2006/main" xmlns:w14="http://schemas.microsoft.com/office/word/2010/wordml" xmlns:w15="http://schemas.microsoft.com/office/word/2012/wordml" xmlns:w16se="http://schemas.microsoft.com/office/word/2015/wordml/symex" xmlns:wpg="http://schemas.microsoft.com/office/word/2010/wordprocessingGroup" xmlns:wpi="http://schemas.microsoft.com/office/word/2010/wordprocessingInk" xmlns:wne="http://schemas.microsoft.com/office/word/2006/wordml" xmlns:wps="http://schemas.microsoft.com/office/word/2010/wordprocessingShape" mc:Ignorable="w14 w15 w16se wp14">
+<w:document xmlns:wpc="http://schemas.microsoft.com/office/word/2010/wordprocessingCanvas" xmlns:cx="http://schemas.microsoft.com/office/drawing/2014/chartex" xmlns:cx1="http://schemas.microsoft.com/office/drawing/2015/9/8/chartex" xmlns:cx2="http://schemas.microsoft.com/office/drawing/2015/10/21/chartex" xmlns:mc="http://schemas.openxmlformats.org/markup-compatibility/2006" xmlns:o="urn:schemas-microsoft-com:office:office" xmlns:r="http://schemas.openxmlformats.org/officeDocument/2006/relationships" xmlns:m="http://schemas.openxmlformats.org/officeDocument/2006/math" xmlns:v="urn:schemas-microsoft-com:vml" xmlns:wp14="http://schemas.microsoft.com/office/word/2010/wordprocessingDrawing" xmlns:wp="http://schemas.openxmlformats.org/drawingml/2006/wordprocessingDrawing" xmlns:w10="urn:schemas-microsoft-com:office:word" xmlns:w="http://schemas.openxmlformats.org/wordprocessingml/2006/main" xmlns:w14="http://schemas.microsoft.com/office/word/2010/wordml" xmlns:w15="http://schemas.microsoft.com/office/word/2012/wordml" xmlns:w16se="http://schemas.microsoft.com/office/word/2015/wordml/symex" xmlns:wpg="http://schemas.microsoft.com/office/word/2010/wordprocessingGroup" xmlns:wpi="http://schemas.microsoft.com/office/word/2010/wordprocessingInk" xmlns:wne="http://schemas.microsoft.com/office/word/2006/wordml" xmlns:wps="http://schemas.microsoft.com/office/word/2010/wordprocessingShape" mc:Ignorable="w14 w15 w16se wp14">
   <w:body>
     <w:p>
       <w:pPr>
@@ -14,7 +14,7 @@
       <w:r>
         <w:rPr>
           <w:noProof/>
-          <w:lang w:val="en-US"/>
+          <w:lang w:eastAsia="fr-CA"/>
         </w:rPr>
         <w:drawing>
           <wp:anchor distT="0" distB="0" distL="114300" distR="114300" simplePos="0" relativeHeight="251658240" behindDoc="1" locked="0" layoutInCell="1" allowOverlap="1" wp14:anchorId="2E83DD56" wp14:editId="13CEF719">
@@ -257,60 +257,62 @@
           <w:sz w:val="28"/>
           <w:szCs w:val="28"/>
         </w:rPr>
-        <w:t xml:space="preserve">Gabriel </w:t>
-      </w:r>
-      <w:proofErr w:type="spellStart"/>
-      <w:r>
+        <w:t>Gabriel Bourgault - 1794069</w:t>
+      </w:r>
+    </w:p>
+    <w:p>
+      <w:pPr>
+        <w:jc w:val="center"/>
         <w:rPr>
           <w:rFonts w:ascii="Arial" w:hAnsi="Arial" w:cs="Arial"/>
           <w:sz w:val="28"/>
           <w:szCs w:val="28"/>
         </w:rPr>
-        <w:t>Bourgault</w:t>
-      </w:r>
-      <w:proofErr w:type="spellEnd"/>
+      </w:pPr>
       <w:r>
         <w:rPr>
           <w:rFonts w:ascii="Arial" w:hAnsi="Arial" w:cs="Arial"/>
           <w:sz w:val="28"/>
           <w:szCs w:val="28"/>
         </w:rPr>
-        <w:t xml:space="preserve"> - 1794069</w:t>
-      </w:r>
-    </w:p>
-    <w:p>
-      <w:pPr>
-        <w:jc w:val="center"/>
+        <w:t xml:space="preserve">Frédéric Hallé </w:t>
+      </w:r>
+      <w:r>
         <w:rPr>
           <w:rFonts w:ascii="Arial" w:hAnsi="Arial" w:cs="Arial"/>
           <w:sz w:val="28"/>
           <w:szCs w:val="28"/>
         </w:rPr>
-      </w:pPr>
+        <w:t>–</w:t>
+      </w:r>
       <w:r>
         <w:rPr>
           <w:rFonts w:ascii="Arial" w:hAnsi="Arial" w:cs="Arial"/>
           <w:sz w:val="28"/>
           <w:szCs w:val="28"/>
         </w:rPr>
-        <w:t xml:space="preserve">Frédéric Hallé </w:t>
-      </w:r>
-      <w:r>
+        <w:t xml:space="preserve"> 1802024</w:t>
+      </w:r>
+    </w:p>
+    <w:p>
+      <w:pPr>
+        <w:jc w:val="center"/>
         <w:rPr>
           <w:rFonts w:ascii="Arial" w:hAnsi="Arial" w:cs="Arial"/>
           <w:sz w:val="28"/>
           <w:szCs w:val="28"/>
         </w:rPr>
-        <w:t>–</w:t>
-      </w:r>
-      <w:r>
+      </w:pPr>
+    </w:p>
+    <w:p>
+      <w:pPr>
+        <w:jc w:val="center"/>
         <w:rPr>
           <w:rFonts w:ascii="Arial" w:hAnsi="Arial" w:cs="Arial"/>
           <w:sz w:val="28"/>
           <w:szCs w:val="28"/>
         </w:rPr>
-        <w:t xml:space="preserve"> 1802024</w:t>
-      </w:r>
+      </w:pPr>
     </w:p>
     <w:p>
       <w:pPr>
@@ -351,42 +353,42 @@
           <w:szCs w:val="28"/>
         </w:rPr>
       </w:pPr>
-    </w:p>
-    <w:p>
-      <w:pPr>
-        <w:jc w:val="center"/>
+      <w:r>
         <w:rPr>
           <w:rFonts w:ascii="Arial" w:hAnsi="Arial" w:cs="Arial"/>
           <w:sz w:val="28"/>
           <w:szCs w:val="28"/>
         </w:rPr>
-      </w:pPr>
-    </w:p>
-    <w:p>
-      <w:pPr>
-        <w:jc w:val="center"/>
+        <w:t>6 décembre</w:t>
+      </w:r>
+      <w:r>
         <w:rPr>
           <w:rFonts w:ascii="Arial" w:hAnsi="Arial" w:cs="Arial"/>
           <w:sz w:val="28"/>
           <w:szCs w:val="28"/>
         </w:rPr>
-      </w:pPr>
-      <w:r>
+        <w:t xml:space="preserve"> 2016</w:t>
+      </w:r>
+    </w:p>
+    <w:p>
+      <w:pPr>
+        <w:jc w:val="center"/>
         <w:rPr>
           <w:rFonts w:ascii="Arial" w:hAnsi="Arial" w:cs="Arial"/>
           <w:sz w:val="28"/>
           <w:szCs w:val="28"/>
         </w:rPr>
-        <w:t>6 décembre</w:t>
-      </w:r>
-      <w:r>
+      </w:pPr>
+    </w:p>
+    <w:p>
+      <w:pPr>
+        <w:jc w:val="center"/>
         <w:rPr>
           <w:rFonts w:ascii="Arial" w:hAnsi="Arial" w:cs="Arial"/>
           <w:sz w:val="28"/>
           <w:szCs w:val="28"/>
         </w:rPr>
-        <w:t xml:space="preserve"> 2016</w:t>
-      </w:r>
+      </w:pPr>
     </w:p>
     <w:p>
       <w:pPr>
@@ -400,7 +402,6 @@
     </w:p>
     <w:p>
       <w:pPr>
-        <w:jc w:val="center"/>
         <w:rPr>
           <w:rFonts w:ascii="Arial" w:hAnsi="Arial" w:cs="Arial"/>
           <w:sz w:val="28"/>
@@ -410,26 +411,7 @@
     </w:p>
     <w:p>
       <w:pPr>
-        <w:jc w:val="center"/>
-        <w:rPr>
-          <w:rFonts w:ascii="Arial" w:hAnsi="Arial" w:cs="Arial"/>
-          <w:sz w:val="28"/>
-          <w:szCs w:val="28"/>
-        </w:rPr>
-      </w:pPr>
-    </w:p>
-    <w:p>
-      <w:pPr>
-        <w:rPr>
-          <w:rFonts w:ascii="Arial" w:hAnsi="Arial" w:cs="Arial"/>
-          <w:sz w:val="28"/>
-          <w:szCs w:val="28"/>
-        </w:rPr>
-      </w:pPr>
-    </w:p>
-    <w:p>
-      <w:pPr>
-        <w:pStyle w:val="Heading1"/>
+        <w:pStyle w:val="Titre1"/>
       </w:pPr>
       <w:r>
         <w:lastRenderedPageBreak/>
@@ -551,7 +533,7 @@
     </w:p>
     <w:p>
       <w:pPr>
-        <w:pStyle w:val="Heading1"/>
+        <w:pStyle w:val="Titre1"/>
       </w:pPr>
       <w:r>
         <w:t>Présentation des travaux</w:t>
@@ -559,7 +541,7 @@
     </w:p>
     <w:p>
       <w:pPr>
-        <w:pStyle w:val="Heading2"/>
+        <w:pStyle w:val="Titre2"/>
       </w:pPr>
       <w:r>
         <w:tab/>
@@ -823,7 +805,7 @@
         <w:rPr>
           <w:rFonts w:ascii="Arial" w:hAnsi="Arial" w:cs="Arial"/>
           <w:noProof/>
-          <w:lang w:val="en-US"/>
+          <w:lang w:eastAsia="fr-CA"/>
         </w:rPr>
         <w:drawing>
           <wp:anchor distT="0" distB="0" distL="114300" distR="114300" simplePos="0" relativeHeight="251668480" behindDoc="1" locked="0" layoutInCell="1" allowOverlap="1" wp14:anchorId="097F3691" wp14:editId="1A226E3C">
@@ -899,7 +881,7 @@
       <w:r>
         <w:rPr>
           <w:noProof/>
-          <w:lang w:val="en-US"/>
+          <w:lang w:eastAsia="fr-CA"/>
         </w:rPr>
         <mc:AlternateContent>
           <mc:Choice Requires="wps">
@@ -940,7 +922,7 @@
                         <w:txbxContent>
                           <w:p>
                             <w:pPr>
-                              <w:pStyle w:val="Caption"/>
+                              <w:pStyle w:val="Lgende"/>
                               <w:rPr>
                                 <w:rFonts w:ascii="Arial" w:hAnsi="Arial" w:cs="Arial"/>
                                 <w:noProof/>
@@ -968,22 +950,13 @@
                               <w:fldChar w:fldCharType="end"/>
                             </w:r>
                             <w:r>
-                              <w:t xml:space="preserve"> - Automate qui représente les codes postaux </w:t>
-                            </w:r>
-                            <w:r>
-                              <w:t>suivants :</w:t>
-                            </w:r>
-                            <w:r>
-                              <w:t xml:space="preserve"> </w:t>
+                              <w:t xml:space="preserve"> - Automate qui représente les codes postaux suivants : </w:t>
                             </w:r>
                             <w:r>
                               <w:t>{H8Z 1M6, H8Z 1P5, H9Y 2N4, H9Z 3B6, H9Z 3B9, H9Z 3D7, H9Z 4F2}</w:t>
                             </w:r>
                             <w:r>
-                              <w:t xml:space="preserve">. Veuillez prendre note que les </w:t>
-                            </w:r>
-                            <w:r>
-                              <w:t xml:space="preserve">états en </w:t>
+                              <w:t xml:space="preserve">. Veuillez prendre note que les états en </w:t>
                             </w:r>
                             <w:r>
                               <w:rPr>
@@ -992,13 +965,7 @@
                               <w:t>gras</w:t>
                             </w:r>
                             <w:r>
-                              <w:t xml:space="preserve"> sont les états fina</w:t>
-                            </w:r>
-                            <w:r>
-                              <w:t>u</w:t>
-                            </w:r>
-                            <w:r>
-                              <w:t>x</w:t>
+                              <w:t xml:space="preserve"> sont les états finaux</w:t>
                             </w:r>
                           </w:p>
                         </w:txbxContent>
@@ -1026,7 +993,7 @@
                   <w:txbxContent>
                     <w:p>
                       <w:pPr>
-                        <w:pStyle w:val="Caption"/>
+                        <w:pStyle w:val="Lgende"/>
                         <w:rPr>
                           <w:rFonts w:ascii="Arial" w:hAnsi="Arial" w:cs="Arial"/>
                           <w:noProof/>
@@ -1054,22 +1021,13 @@
                         <w:fldChar w:fldCharType="end"/>
                       </w:r>
                       <w:r>
-                        <w:t xml:space="preserve"> - Automate qui représente les codes postaux </w:t>
-                      </w:r>
-                      <w:r>
-                        <w:t>suivants :</w:t>
-                      </w:r>
-                      <w:r>
-                        <w:t xml:space="preserve"> </w:t>
+                        <w:t xml:space="preserve"> - Automate qui représente les codes postaux suivants : </w:t>
                       </w:r>
                       <w:r>
                         <w:t>{H8Z 1M6, H8Z 1P5, H9Y 2N4, H9Z 3B6, H9Z 3B9, H9Z 3D7, H9Z 4F2}</w:t>
                       </w:r>
                       <w:r>
-                        <w:t xml:space="preserve">. Veuillez prendre note que les </w:t>
-                      </w:r>
-                      <w:r>
-                        <w:t xml:space="preserve">états en </w:t>
+                        <w:t xml:space="preserve">. Veuillez prendre note que les états en </w:t>
                       </w:r>
                       <w:r>
                         <w:rPr>
@@ -1078,13 +1036,7 @@
                         <w:t>gras</w:t>
                       </w:r>
                       <w:r>
-                        <w:t xml:space="preserve"> sont les états fina</w:t>
-                      </w:r>
-                      <w:r>
-                        <w:t>u</w:t>
-                      </w:r>
-                      <w:r>
-                        <w:t>x</w:t>
+                        <w:t xml:space="preserve"> sont les états finaux</w:t>
                       </w:r>
                     </w:p>
                   </w:txbxContent>
@@ -1254,18 +1206,30 @@
         <w:rPr>
           <w:rFonts w:ascii="Arial" w:hAnsi="Arial" w:cs="Arial"/>
         </w:rPr>
-        <w:t xml:space="preserve">qu’ils </w:t>
-      </w:r>
-      <w:r>
-        <w:rPr>
-          <w:rFonts w:ascii="Arial" w:hAnsi="Arial" w:cs="Arial"/>
-        </w:rPr>
-        <w:t>font tous leurs requêtes de véhicules en même temps. Pour faciliter la gestion de l’exécution de la simulation, nous séparons les clients en différents groupes. Chaque groupe fait donc ses requêtes en même temps, ce qui crée forcément un déséquilibre au niveau de la flotte de véhicules. Il faut donc équilibrer la flotte après que chaque groupe ait fait ses requêtes. Nous avons aussi la possibilité de considérer chaque utilisateur de façon indépendante en les mettant tous dans un groupe différent.</w:t>
-      </w:r>
-    </w:p>
-    <w:p>
-      <w:pPr>
-        <w:pStyle w:val="Heading2"/>
+        <w:t xml:space="preserve">que tous les clients </w:t>
+      </w:r>
+      <w:r>
+        <w:rPr>
+          <w:rFonts w:ascii="Arial" w:hAnsi="Arial" w:cs="Arial"/>
+        </w:rPr>
+        <w:t>font</w:t>
+      </w:r>
+      <w:r>
+        <w:rPr>
+          <w:rFonts w:ascii="Arial" w:hAnsi="Arial" w:cs="Arial"/>
+        </w:rPr>
+        <w:t xml:space="preserve"> </w:t>
+      </w:r>
+      <w:r>
+        <w:rPr>
+          <w:rFonts w:ascii="Arial" w:hAnsi="Arial" w:cs="Arial"/>
+        </w:rPr>
+        <w:t>leurs requêtes de véhicules en même temps. Pour faciliter la gestion de l’exécution de la simulation, nous séparons les clients en différents groupes. Chaque groupe fait donc ses requêtes en même temps, ce qui crée forcément un déséquilibre au niveau de la flotte de véhicules. Il faut donc équilibrer la flotte après que chaque groupe ait fait ses requêtes. Nous avons aussi la possibilité de considérer chaque utilisateur de façon indépendante en les mettant tous dans un groupe différent.</w:t>
+      </w:r>
+    </w:p>
+    <w:p>
+      <w:pPr>
+        <w:pStyle w:val="Titre2"/>
       </w:pPr>
       <w:r>
         <w:tab/>
@@ -1449,6 +1413,7 @@
       <w:r>
         <w:rPr>
           <w:noProof/>
+          <w:lang w:eastAsia="fr-CA"/>
         </w:rPr>
         <mc:AlternateContent>
           <mc:Choice Requires="wps">
@@ -1489,7 +1454,7 @@
                         <w:txbxContent>
                           <w:p>
                             <w:pPr>
-                              <w:pStyle w:val="Caption"/>
+                              <w:pStyle w:val="Lgende"/>
                               <w:rPr>
                                 <w:noProof/>
                               </w:rPr>
@@ -1540,7 +1505,7 @@
                   <w:txbxContent>
                     <w:p>
                       <w:pPr>
-                        <w:pStyle w:val="Caption"/>
+                        <w:pStyle w:val="Lgende"/>
                         <w:rPr>
                           <w:noProof/>
                         </w:rPr>
@@ -1581,7 +1546,7 @@
       <w:r>
         <w:rPr>
           <w:noProof/>
-          <w:lang w:val="en-US"/>
+          <w:lang w:eastAsia="fr-CA"/>
         </w:rPr>
         <w:drawing>
           <wp:anchor distT="0" distB="0" distL="114300" distR="114300" simplePos="0" relativeHeight="251676672" behindDoc="0" locked="0" layoutInCell="1" allowOverlap="1" wp14:anchorId="00DEA10D" wp14:editId="5ED9E389">
@@ -1705,7 +1670,7 @@
     </w:p>
     <w:p>
       <w:pPr>
-        <w:pStyle w:val="Heading2"/>
+        <w:pStyle w:val="Titre2"/>
         <w:rPr>
           <w:noProof/>
         </w:rPr>
@@ -1749,7 +1714,7 @@
     </w:p>
     <w:p>
       <w:pPr>
-        <w:pStyle w:val="Heading2"/>
+        <w:pStyle w:val="Titre2"/>
       </w:pPr>
       <w:r>
         <w:lastRenderedPageBreak/>
@@ -1767,10 +1732,160 @@
       <w:r>
         <w:rPr>
           <w:noProof/>
-          <w:lang w:val="en-US"/>
+          <w:lang w:eastAsia="fr-CA"/>
+        </w:rPr>
+        <mc:AlternateContent>
+          <mc:Choice Requires="wps">
+            <w:drawing>
+              <wp:anchor distT="0" distB="0" distL="114300" distR="114300" simplePos="0" relativeHeight="251683840" behindDoc="0" locked="0" layoutInCell="1" allowOverlap="1" wp14:anchorId="152CD4CA" wp14:editId="070920E6">
+                <wp:simplePos x="0" y="0"/>
+                <wp:positionH relativeFrom="margin">
+                  <wp:align>left</wp:align>
+                </wp:positionH>
+                <wp:positionV relativeFrom="paragraph">
+                  <wp:posOffset>3724275</wp:posOffset>
+                </wp:positionV>
+                <wp:extent cx="4483735" cy="569595"/>
+                <wp:effectExtent l="0" t="0" r="0" b="1905"/>
+                <wp:wrapSquare wrapText="bothSides"/>
+                <wp:docPr id="8" name="Text Box 8"/>
+                <wp:cNvGraphicFramePr/>
+                <a:graphic xmlns:a="http://schemas.openxmlformats.org/drawingml/2006/main">
+                  <a:graphicData uri="http://schemas.microsoft.com/office/word/2010/wordprocessingShape">
+                    <wps:wsp>
+                      <wps:cNvSpPr txBox="1"/>
+                      <wps:spPr>
+                        <a:xfrm>
+                          <a:off x="0" y="0"/>
+                          <a:ext cx="4483735" cy="569595"/>
+                        </a:xfrm>
+                        <a:prstGeom prst="rect">
+                          <a:avLst/>
+                        </a:prstGeom>
+                        <a:solidFill>
+                          <a:prstClr val="white"/>
+                        </a:solidFill>
+                        <a:ln>
+                          <a:noFill/>
+                        </a:ln>
+                      </wps:spPr>
+                      <wps:txbx>
+                        <w:txbxContent>
+                          <w:p>
+                            <w:pPr>
+                              <w:pStyle w:val="Lgende"/>
+                              <w:rPr>
+                                <w:noProof/>
+                              </w:rPr>
+                            </w:pPr>
+                            <w:r>
+                              <w:t xml:space="preserve">Figure </w:t>
+                            </w:r>
+                            <w:r>
+                              <w:fldChar w:fldCharType="begin"/>
+                            </w:r>
+                            <w:r>
+                              <w:instrText xml:space="preserve"> SEQ Figure \* ARABIC </w:instrText>
+                            </w:r>
+                            <w:r>
+                              <w:fldChar w:fldCharType="separate"/>
+                            </w:r>
+                            <w:r>
+                              <w:rPr>
+                                <w:noProof/>
+                              </w:rPr>
+                              <w:t>3</w:t>
+                            </w:r>
+                            <w:r>
+                              <w:fldChar w:fldCharType="end"/>
+                            </w:r>
+                            <w:r>
+                              <w:t xml:space="preserve"> - Diagramme de classes de notre solution</w:t>
+                            </w:r>
+                            <w:r>
+                              <w:t xml:space="preserve">. </w:t>
+                            </w:r>
+                            <w:r>
+                              <w:br/>
+                              <w:t>NB. Il nous était impossible de générer le diagramme de classes contenant toutes les méthodes, car notre solution comporte un nombre trop grand de méthodes. Il s’agit là de l’application des bonnes pratiques de développement logiciel.</w:t>
+                            </w:r>
+                          </w:p>
+                        </w:txbxContent>
+                      </wps:txbx>
+                      <wps:bodyPr rot="0" spcFirstLastPara="0" vertOverflow="overflow" horzOverflow="overflow" vert="horz" wrap="square" lIns="0" tIns="0" rIns="0" bIns="0" numCol="1" spcCol="0" rtlCol="0" fromWordArt="0" anchor="t" anchorCtr="0" forceAA="0" compatLnSpc="1">
+                        <a:prstTxWarp prst="textNoShape">
+                          <a:avLst/>
+                        </a:prstTxWarp>
+                        <a:noAutofit/>
+                      </wps:bodyPr>
+                    </wps:wsp>
+                  </a:graphicData>
+                </a:graphic>
+                <wp14:sizeRelV relativeFrom="margin">
+                  <wp14:pctHeight>0</wp14:pctHeight>
+                </wp14:sizeRelV>
+              </wp:anchor>
+            </w:drawing>
+          </mc:Choice>
+          <mc:Fallback>
+            <w:pict>
+              <v:shape w14:anchorId="152CD4CA" id="Text Box 8" o:spid="_x0000_s1028" type="#_x0000_t202" style="position:absolute;left:0;text-align:left;margin-left:0;margin-top:293.25pt;width:353.05pt;height:44.85pt;z-index:251683840;visibility:visible;mso-wrap-style:square;mso-height-percent:0;mso-wrap-distance-left:9pt;mso-wrap-distance-top:0;mso-wrap-distance-right:9pt;mso-wrap-distance-bottom:0;mso-position-horizontal:left;mso-position-horizontal-relative:margin;mso-position-vertical:absolute;mso-position-vertical-relative:text;mso-height-percent:0;mso-height-relative:margin;v-text-anchor:top" o:gfxdata="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" stroked="f">
+                <v:textbox inset="0,0,0,0">
+                  <w:txbxContent>
+                    <w:p>
+                      <w:pPr>
+                        <w:pStyle w:val="Lgende"/>
+                        <w:rPr>
+                          <w:noProof/>
+                        </w:rPr>
+                      </w:pPr>
+                      <w:r>
+                        <w:t xml:space="preserve">Figure </w:t>
+                      </w:r>
+                      <w:r>
+                        <w:fldChar w:fldCharType="begin"/>
+                      </w:r>
+                      <w:r>
+                        <w:instrText xml:space="preserve"> SEQ Figure \* ARABIC </w:instrText>
+                      </w:r>
+                      <w:r>
+                        <w:fldChar w:fldCharType="separate"/>
+                      </w:r>
+                      <w:r>
+                        <w:rPr>
+                          <w:noProof/>
+                        </w:rPr>
+                        <w:t>3</w:t>
+                      </w:r>
+                      <w:r>
+                        <w:fldChar w:fldCharType="end"/>
+                      </w:r>
+                      <w:r>
+                        <w:t xml:space="preserve"> - Diagramme de classes de notre solution</w:t>
+                      </w:r>
+                      <w:r>
+                        <w:t xml:space="preserve">. </w:t>
+                      </w:r>
+                      <w:r>
+                        <w:br/>
+                        <w:t>NB. Il nous était impossible de générer le diagramme de classes contenant toutes les méthodes, car notre solution comporte un nombre trop grand de méthodes. Il s’agit là de l’application des bonnes pratiques de développement logiciel.</w:t>
+                      </w:r>
+                    </w:p>
+                  </w:txbxContent>
+                </v:textbox>
+                <w10:wrap type="square" anchorx="margin"/>
+              </v:shape>
+            </w:pict>
+          </mc:Fallback>
+        </mc:AlternateContent>
+      </w:r>
+      <w:r>
+        <w:rPr>
+          <w:noProof/>
+          <w:lang w:eastAsia="fr-CA"/>
         </w:rPr>
         <w:drawing>
-          <wp:anchor distT="0" distB="0" distL="114300" distR="114300" simplePos="0" relativeHeight="251681792" behindDoc="0" locked="0" layoutInCell="1" allowOverlap="1" wp14:anchorId="6B1BB16E" wp14:editId="10191F2F">
+          <wp:anchor distT="0" distB="0" distL="114300" distR="114300" simplePos="0" relativeHeight="251681792" behindDoc="0" locked="0" layoutInCell="1" allowOverlap="1" wp14:anchorId="6B1BB16E" wp14:editId="6B7E747C">
             <wp:simplePos x="0" y="0"/>
             <wp:positionH relativeFrom="margin">
               <wp:align>left</wp:align>
@@ -1833,138 +1948,6 @@
         </w:drawing>
       </w:r>
       <w:r>
-        <w:rPr>
-          <w:noProof/>
-        </w:rPr>
-        <mc:AlternateContent>
-          <mc:Choice Requires="wps">
-            <w:drawing>
-              <wp:anchor distT="0" distB="0" distL="114300" distR="114300" simplePos="0" relativeHeight="251683840" behindDoc="0" locked="0" layoutInCell="1" allowOverlap="1" wp14:anchorId="152CD4CA" wp14:editId="5C646247">
-                <wp:simplePos x="0" y="0"/>
-                <wp:positionH relativeFrom="margin">
-                  <wp:align>left</wp:align>
-                </wp:positionH>
-                <wp:positionV relativeFrom="paragraph">
-                  <wp:posOffset>3725425</wp:posOffset>
-                </wp:positionV>
-                <wp:extent cx="4483735" cy="635"/>
-                <wp:effectExtent l="0" t="0" r="0" b="0"/>
-                <wp:wrapSquare wrapText="bothSides"/>
-                <wp:docPr id="8" name="Text Box 8"/>
-                <wp:cNvGraphicFramePr/>
-                <a:graphic xmlns:a="http://schemas.openxmlformats.org/drawingml/2006/main">
-                  <a:graphicData uri="http://schemas.microsoft.com/office/word/2010/wordprocessingShape">
-                    <wps:wsp>
-                      <wps:cNvSpPr txBox="1"/>
-                      <wps:spPr>
-                        <a:xfrm>
-                          <a:off x="0" y="0"/>
-                          <a:ext cx="4483735" cy="635"/>
-                        </a:xfrm>
-                        <a:prstGeom prst="rect">
-                          <a:avLst/>
-                        </a:prstGeom>
-                        <a:solidFill>
-                          <a:prstClr val="white"/>
-                        </a:solidFill>
-                        <a:ln>
-                          <a:noFill/>
-                        </a:ln>
-                      </wps:spPr>
-                      <wps:txbx>
-                        <w:txbxContent>
-                          <w:p>
-                            <w:pPr>
-                              <w:pStyle w:val="Caption"/>
-                              <w:rPr>
-                                <w:noProof/>
-                              </w:rPr>
-                            </w:pPr>
-                            <w:r>
-                              <w:t xml:space="preserve">Figure </w:t>
-                            </w:r>
-                            <w:r>
-                              <w:fldChar w:fldCharType="begin"/>
-                            </w:r>
-                            <w:r>
-                              <w:instrText xml:space="preserve"> SEQ Figure \* ARABIC </w:instrText>
-                            </w:r>
-                            <w:r>
-                              <w:fldChar w:fldCharType="separate"/>
-                            </w:r>
-                            <w:r>
-                              <w:rPr>
-                                <w:noProof/>
-                              </w:rPr>
-                              <w:t>3</w:t>
-                            </w:r>
-                            <w:r>
-                              <w:fldChar w:fldCharType="end"/>
-                            </w:r>
-                            <w:r>
-                              <w:t xml:space="preserve"> - Diagramme de classes de notre solution</w:t>
-                            </w:r>
-                          </w:p>
-                        </w:txbxContent>
-                      </wps:txbx>
-                      <wps:bodyPr rot="0" spcFirstLastPara="0" vertOverflow="overflow" horzOverflow="overflow" vert="horz" wrap="square" lIns="0" tIns="0" rIns="0" bIns="0" numCol="1" spcCol="0" rtlCol="0" fromWordArt="0" anchor="t" anchorCtr="0" forceAA="0" compatLnSpc="1">
-                        <a:prstTxWarp prst="textNoShape">
-                          <a:avLst/>
-                        </a:prstTxWarp>
-                        <a:spAutoFit/>
-                      </wps:bodyPr>
-                    </wps:wsp>
-                  </a:graphicData>
-                </a:graphic>
-              </wp:anchor>
-            </w:drawing>
-          </mc:Choice>
-          <mc:Fallback>
-            <w:pict>
-              <v:shape w14:anchorId="152CD4CA" id="Text Box 8" o:spid="_x0000_s1028" type="#_x0000_t202" style="position:absolute;left:0;text-align:left;margin-left:0;margin-top:293.35pt;width:353.05pt;height:.05pt;z-index:251683840;visibility:visible;mso-wrap-style:square;mso-wrap-distance-left:9pt;mso-wrap-distance-top:0;mso-wrap-distance-right:9pt;mso-wrap-distance-bottom:0;mso-position-horizontal:left;mso-position-horizontal-relative:margin;mso-position-vertical:absolute;mso-position-vertical-relative:text;v-text-anchor:top" o:gfxdata="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" stroked="f">
-                <v:textbox style="mso-fit-shape-to-text:t" inset="0,0,0,0">
-                  <w:txbxContent>
-                    <w:p>
-                      <w:pPr>
-                        <w:pStyle w:val="Caption"/>
-                        <w:rPr>
-                          <w:noProof/>
-                        </w:rPr>
-                      </w:pPr>
-                      <w:r>
-                        <w:t xml:space="preserve">Figure </w:t>
-                      </w:r>
-                      <w:r>
-                        <w:fldChar w:fldCharType="begin"/>
-                      </w:r>
-                      <w:r>
-                        <w:instrText xml:space="preserve"> SEQ Figure \* ARABIC </w:instrText>
-                      </w:r>
-                      <w:r>
-                        <w:fldChar w:fldCharType="separate"/>
-                      </w:r>
-                      <w:r>
-                        <w:rPr>
-                          <w:noProof/>
-                        </w:rPr>
-                        <w:t>3</w:t>
-                      </w:r>
-                      <w:r>
-                        <w:fldChar w:fldCharType="end"/>
-                      </w:r>
-                      <w:r>
-                        <w:t xml:space="preserve"> - Diagramme de classes de notre solution</w:t>
-                      </w:r>
-                    </w:p>
-                  </w:txbxContent>
-                </v:textbox>
-                <w10:wrap type="square" anchorx="margin"/>
-              </v:shape>
-            </w:pict>
-          </mc:Fallback>
-        </mc:AlternateContent>
-      </w:r>
-      <w:r>
         <w:tab/>
       </w:r>
       <w:r>
@@ -2013,7 +1996,15 @@
         <w:rPr>
           <w:rFonts w:ascii="Arial" w:hAnsi="Arial" w:cs="Arial"/>
         </w:rPr>
-        <w:t xml:space="preserve"> Ce diagramme consiste en une structure que nous avons eu à élaborer et conserver tout au long du développement de l’application. Avoir un tel diagramme nous force à créer du code de qualité en utilisant les bonnes fonctions pour faire les bonnes choses. On s’assure ainsi de la qualité du travail tout au long du processus. Cette structure nous permet d’implémenter très facilement des tests unitaires, ce qui contribue grandement à la solidité de notre système. Une autre utilité à ce diagramme est de pouvoir représenter de façon visuelle les fonctions de l’application, ainsi que tout ce qu’elle sera en mesure de faire. </w:t>
+        <w:t xml:space="preserve"> Ce diagramme consiste en une structure que nous avons eu à élaborer et conserver tout au long du développement de l’application. Avoir un tel diagramme nous force à créer du code de qualité en utilisant les bonnes fonctions pour faire les bonnes choses. On s’assure ainsi de la qualité du travail tout au long du processus. Cette structure nous permet d’implémenter très facilement des tests unitaires, ce qui contribue grandement à la solidité de</w:t>
+      </w:r>
+      <w:bookmarkStart w:id="0" w:name="_GoBack"/>
+      <w:bookmarkEnd w:id="0"/>
+      <w:r>
+        <w:rPr>
+          <w:rFonts w:ascii="Arial" w:hAnsi="Arial" w:cs="Arial"/>
+        </w:rPr>
+        <w:t xml:space="preserve"> notre système. Une autre utilité à ce diagramme est de pouvoir représenter de façon visuelle les fonctions de l’application, ainsi que tout ce qu’elle sera en mesure de faire. </w:t>
       </w:r>
       <w:r>
         <w:rPr>
@@ -2031,12 +2022,24 @@
         <w:rPr>
           <w:rFonts w:ascii="Arial" w:hAnsi="Arial" w:cs="Arial"/>
         </w:rPr>
-        <w:t xml:space="preserve"> Avoir une telle structure permet aussi une meilleure encapsulation, afin de mieux contrôler quelles fonctions ont accès à quelles données. On limite dont l’accès aux données.</w:t>
-      </w:r>
-    </w:p>
-    <w:p>
-      <w:pPr>
-        <w:pStyle w:val="Heading1"/>
+        <w:t xml:space="preserve"> Avoir une telle structure permet aussi une meilleure encapsulation, afin de mieux contrôler quelles fonctions ont accès à</w:t>
+      </w:r>
+      <w:r>
+        <w:rPr>
+          <w:rFonts w:ascii="Arial" w:hAnsi="Arial" w:cs="Arial"/>
+        </w:rPr>
+        <w:t xml:space="preserve"> quelles données. On limite donc</w:t>
+      </w:r>
+      <w:r>
+        <w:rPr>
+          <w:rFonts w:ascii="Arial" w:hAnsi="Arial" w:cs="Arial"/>
+        </w:rPr>
+        <w:t xml:space="preserve"> l’accès aux données.</w:t>
+      </w:r>
+    </w:p>
+    <w:p>
+      <w:pPr>
+        <w:pStyle w:val="Titre1"/>
       </w:pPr>
       <w:r>
         <w:t>Difficultés rencontrées et solutions apportées :</w:t>
@@ -2090,7 +2093,7 @@
     </w:p>
     <w:tbl>
       <w:tblPr>
-        <w:tblStyle w:val="GridTable1Light-Accent1"/>
+        <w:tblStyle w:val="TableauGrille1Clair-Accentuation1"/>
         <w:tblW w:w="0" w:type="auto"/>
         <w:tblLook w:val="04A0" w:firstRow="1" w:lastRow="0" w:firstColumn="1" w:lastColumn="0" w:noHBand="0" w:noVBand="1"/>
       </w:tblPr>
@@ -2414,7 +2417,7 @@
     </w:p>
     <w:p>
       <w:pPr>
-        <w:pStyle w:val="Heading1"/>
+        <w:pStyle w:val="Titre1"/>
       </w:pPr>
       <w:r>
         <w:t>Conclusion :</w:t>
@@ -2566,245 +2569,8 @@
     </w:p>
     <w:p>
       <w:pPr>
-        <w:pStyle w:val="Heading1"/>
-      </w:pPr>
-      <w:bookmarkStart w:id="0" w:name="_GoBack"/>
-      <w:bookmarkEnd w:id="0"/>
-      <w:r>
-        <w:rPr>
-          <w:rFonts w:ascii="Arial" w:hAnsi="Arial" w:cs="Arial"/>
-          <w:noProof/>
-          <w:lang w:val="en-US"/>
-        </w:rPr>
-        <w:lastRenderedPageBreak/>
-        <w:drawing>
-          <wp:anchor distT="0" distB="0" distL="114300" distR="114300" simplePos="0" relativeHeight="251672576" behindDoc="1" locked="0" layoutInCell="1" allowOverlap="1" wp14:anchorId="061A6B86" wp14:editId="536303EF">
-            <wp:simplePos x="0" y="0"/>
-            <wp:positionH relativeFrom="margin">
-              <wp:align>right</wp:align>
-            </wp:positionH>
-            <wp:positionV relativeFrom="paragraph">
-              <wp:posOffset>405130</wp:posOffset>
-            </wp:positionV>
-            <wp:extent cx="5942330" cy="5552440"/>
-            <wp:effectExtent l="0" t="0" r="1270" b="0"/>
-            <wp:wrapSquare wrapText="bothSides"/>
-            <wp:docPr id="2" name="Picture 2"/>
-            <wp:cNvGraphicFramePr>
-              <a:graphicFrameLocks xmlns:a="http://schemas.openxmlformats.org/drawingml/2006/main" noChangeAspect="1"/>
-            </wp:cNvGraphicFramePr>
-            <a:graphic xmlns:a="http://schemas.openxmlformats.org/drawingml/2006/main">
-              <a:graphicData uri="http://schemas.openxmlformats.org/drawingml/2006/picture">
-                <pic:pic xmlns:pic="http://schemas.openxmlformats.org/drawingml/2006/picture">
-                  <pic:nvPicPr>
-                    <pic:cNvPr id="10" name="automate.jpg"/>
-                    <pic:cNvPicPr/>
-                  </pic:nvPicPr>
-                  <pic:blipFill>
-                    <a:blip r:embed="rId8">
-                      <a:extLst>
-                        <a:ext uri="{28A0092B-C50C-407E-A947-70E740481C1C}">
-                          <a14:useLocalDpi xmlns:a14="http://schemas.microsoft.com/office/drawing/2010/main" val="0"/>
-                        </a:ext>
-                      </a:extLst>
-                    </a:blip>
-                    <a:stretch>
-                      <a:fillRect/>
-                    </a:stretch>
-                  </pic:blipFill>
-                  <pic:spPr>
-                    <a:xfrm>
-                      <a:off x="0" y="0"/>
-                      <a:ext cx="5942330" cy="5552440"/>
-                    </a:xfrm>
-                    <a:prstGeom prst="rect">
-                      <a:avLst/>
-                    </a:prstGeom>
-                  </pic:spPr>
-                </pic:pic>
-              </a:graphicData>
-            </a:graphic>
-            <wp14:sizeRelH relativeFrom="margin">
-              <wp14:pctWidth>0</wp14:pctWidth>
-            </wp14:sizeRelH>
-            <wp14:sizeRelV relativeFrom="margin">
-              <wp14:pctHeight>0</wp14:pctHeight>
-            </wp14:sizeRelV>
-          </wp:anchor>
-        </w:drawing>
-      </w:r>
-      <w:r>
-        <w:t>Annexe :</w:t>
-      </w:r>
-    </w:p>
-    <w:p>
-      <w:pPr>
         <w:keepNext/>
       </w:pPr>
-    </w:p>
-    <w:p>
-      <w:pPr>
-        <w:keepNext/>
-      </w:pPr>
-      <w:r>
-        <w:rPr>
-          <w:noProof/>
-          <w:lang w:val="en-US"/>
-        </w:rPr>
-        <w:drawing>
-          <wp:anchor distT="0" distB="0" distL="114300" distR="114300" simplePos="0" relativeHeight="251678720" behindDoc="0" locked="0" layoutInCell="1" allowOverlap="1" wp14:anchorId="2098DE0D" wp14:editId="238B6DC5">
-            <wp:simplePos x="0" y="0"/>
-            <wp:positionH relativeFrom="margin">
-              <wp:posOffset>0</wp:posOffset>
-            </wp:positionH>
-            <wp:positionV relativeFrom="paragraph">
-              <wp:posOffset>283845</wp:posOffset>
-            </wp:positionV>
-            <wp:extent cx="3171825" cy="1047750"/>
-            <wp:effectExtent l="0" t="0" r="9525" b="0"/>
-            <wp:wrapSquare wrapText="bothSides"/>
-            <wp:docPr id="5" name="Picture 5"/>
-            <wp:cNvGraphicFramePr>
-              <a:graphicFrameLocks xmlns:a="http://schemas.openxmlformats.org/drawingml/2006/main" noChangeAspect="1"/>
-            </wp:cNvGraphicFramePr>
-            <a:graphic xmlns:a="http://schemas.openxmlformats.org/drawingml/2006/main">
-              <a:graphicData uri="http://schemas.openxmlformats.org/drawingml/2006/picture">
-                <pic:pic xmlns:pic="http://schemas.openxmlformats.org/drawingml/2006/picture">
-                  <pic:nvPicPr>
-                    <pic:cNvPr id="1" name=""/>
-                    <pic:cNvPicPr/>
-                  </pic:nvPicPr>
-                  <pic:blipFill>
-                    <a:blip r:embed="rId9">
-                      <a:extLst>
-                        <a:ext uri="{28A0092B-C50C-407E-A947-70E740481C1C}">
-                          <a14:useLocalDpi xmlns:a14="http://schemas.microsoft.com/office/drawing/2010/main" val="0"/>
-                        </a:ext>
-                      </a:extLst>
-                    </a:blip>
-                    <a:stretch>
-                      <a:fillRect/>
-                    </a:stretch>
-                  </pic:blipFill>
-                  <pic:spPr>
-                    <a:xfrm>
-                      <a:off x="0" y="0"/>
-                      <a:ext cx="3171825" cy="1047750"/>
-                    </a:xfrm>
-                    <a:prstGeom prst="rect">
-                      <a:avLst/>
-                    </a:prstGeom>
-                  </pic:spPr>
-                </pic:pic>
-              </a:graphicData>
-            </a:graphic>
-          </wp:anchor>
-        </w:drawing>
-      </w:r>
-    </w:p>
-    <w:p>
-      <w:pPr>
-        <w:keepNext/>
-      </w:pPr>
-    </w:p>
-    <w:p>
-      <w:pPr>
-        <w:keepNext/>
-      </w:pPr>
-    </w:p>
-    <w:p>
-      <w:pPr>
-        <w:keepNext/>
-      </w:pPr>
-    </w:p>
-    <w:p>
-      <w:pPr>
-        <w:keepNext/>
-      </w:pPr>
-    </w:p>
-    <w:p>
-      <w:pPr>
-        <w:keepNext/>
-      </w:pPr>
-    </w:p>
-    <w:p>
-      <w:pPr>
-        <w:keepNext/>
-      </w:pPr>
-    </w:p>
-    <w:p>
-      <w:pPr>
-        <w:keepNext/>
-      </w:pPr>
-      <w:r>
-        <w:rPr>
-          <w:noProof/>
-          <w:lang w:val="en-US"/>
-        </w:rPr>
-        <w:lastRenderedPageBreak/>
-        <w:drawing>
-          <wp:anchor distT="0" distB="0" distL="114300" distR="114300" simplePos="0" relativeHeight="251675648" behindDoc="0" locked="0" layoutInCell="1" allowOverlap="1" wp14:anchorId="0B3A7CA6" wp14:editId="5F6DE41C">
-            <wp:simplePos x="0" y="0"/>
-            <wp:positionH relativeFrom="margin">
-              <wp:align>right</wp:align>
-            </wp:positionH>
-            <wp:positionV relativeFrom="paragraph">
-              <wp:posOffset>0</wp:posOffset>
-            </wp:positionV>
-            <wp:extent cx="5943600" cy="4476750"/>
-            <wp:effectExtent l="0" t="0" r="0" b="0"/>
-            <wp:wrapSquare wrapText="bothSides"/>
-            <wp:docPr id="3" name="Picture 3" descr="diagram-s"/>
-            <wp:cNvGraphicFramePr>
-              <a:graphicFrameLocks xmlns:a="http://schemas.openxmlformats.org/drawingml/2006/main" noChangeAspect="1"/>
-            </wp:cNvGraphicFramePr>
-            <a:graphic xmlns:a="http://schemas.openxmlformats.org/drawingml/2006/main">
-              <a:graphicData uri="http://schemas.openxmlformats.org/drawingml/2006/picture">
-                <pic:pic xmlns:pic="http://schemas.openxmlformats.org/drawingml/2006/picture">
-                  <pic:nvPicPr>
-                    <pic:cNvPr id="0" name="Picture 4" descr="diagram-s"/>
-                    <pic:cNvPicPr>
-                      <a:picLocks noChangeAspect="1" noChangeArrowheads="1"/>
-                    </pic:cNvPicPr>
-                  </pic:nvPicPr>
-                  <pic:blipFill>
-                    <a:blip r:embed="rId10" cstate="print">
-                      <a:extLst>
-                        <a:ext uri="{28A0092B-C50C-407E-A947-70E740481C1C}">
-                          <a14:useLocalDpi xmlns:a14="http://schemas.microsoft.com/office/drawing/2010/main" val="0"/>
-                        </a:ext>
-                      </a:extLst>
-                    </a:blip>
-                    <a:srcRect/>
-                    <a:stretch>
-                      <a:fillRect/>
-                    </a:stretch>
-                  </pic:blipFill>
-                  <pic:spPr bwMode="auto">
-                    <a:xfrm>
-                      <a:off x="0" y="0"/>
-                      <a:ext cx="5943600" cy="4476750"/>
-                    </a:xfrm>
-                    <a:prstGeom prst="rect">
-                      <a:avLst/>
-                    </a:prstGeom>
-                    <a:noFill/>
-                    <a:ln>
-                      <a:noFill/>
-                    </a:ln>
-                  </pic:spPr>
-                </pic:pic>
-              </a:graphicData>
-            </a:graphic>
-            <wp14:sizeRelH relativeFrom="page">
-              <wp14:pctWidth>0</wp14:pctWidth>
-            </wp14:sizeRelH>
-            <wp14:sizeRelV relativeFrom="page">
-              <wp14:pctHeight>0</wp14:pctHeight>
-            </wp14:sizeRelV>
-          </wp:anchor>
-        </w:drawing>
-      </w:r>
     </w:p>
     <w:sectPr>
       <w:footerReference w:type="default" r:id="rId11"/>
@@ -2819,7 +2585,7 @@
 </file>
 
 <file path=word/endnotes.xml><?xml version="1.0" encoding="utf-8"?>
-<w:endnotes xmlns:wpc="http://schemas.microsoft.com/office/word/2010/wordprocessingCanvas" xmlns:cx="http://schemas.microsoft.com/office/drawing/2014/chartex" xmlns:cx1="http://schemas.microsoft.com/office/drawing/2015/9/8/chartex" xmlns:cx2="http://schemas.microsoft.com/office/drawing/2015/10/21/chartex" xmlns:cx3="http://schemas.microsoft.com/office/drawing/2016/5/9/chartex" xmlns:cx4="http://schemas.microsoft.com/office/drawing/2016/5/10/chartex" xmlns:cx5="http://schemas.microsoft.com/office/drawing/2016/5/11/chartex" xmlns:mc="http://schemas.openxmlformats.org/markup-compatibility/2006" xmlns:o="urn:schemas-microsoft-com:office:office" xmlns:r="http://schemas.openxmlformats.org/officeDocument/2006/relationships" xmlns:m="http://schemas.openxmlformats.org/officeDocument/2006/math" xmlns:v="urn:schemas-microsoft-com:vml" xmlns:wp14="http://schemas.microsoft.com/office/word/2010/wordprocessingDrawing" xmlns:wp="http://schemas.openxmlformats.org/drawingml/2006/wordprocessingDrawing" xmlns:w10="urn:schemas-microsoft-com:office:word" xmlns:w="http://schemas.openxmlformats.org/wordprocessingml/2006/main" xmlns:w14="http://schemas.microsoft.com/office/word/2010/wordml" xmlns:w15="http://schemas.microsoft.com/office/word/2012/wordml" xmlns:w16se="http://schemas.microsoft.com/office/word/2015/wordml/symex" xmlns:wpg="http://schemas.microsoft.com/office/word/2010/wordprocessingGroup" xmlns:wpi="http://schemas.microsoft.com/office/word/2010/wordprocessingInk" xmlns:wne="http://schemas.microsoft.com/office/word/2006/wordml" xmlns:wps="http://schemas.microsoft.com/office/word/2010/wordprocessingShape" mc:Ignorable="w14 w15 w16se wp14">
+<w:endnotes xmlns:wpc="http://schemas.microsoft.com/office/word/2010/wordprocessingCanvas" xmlns:cx="http://schemas.microsoft.com/office/drawing/2014/chartex" xmlns:cx1="http://schemas.microsoft.com/office/drawing/2015/9/8/chartex" xmlns:cx2="http://schemas.microsoft.com/office/drawing/2015/10/21/chartex" xmlns:mc="http://schemas.openxmlformats.org/markup-compatibility/2006" xmlns:o="urn:schemas-microsoft-com:office:office" xmlns:r="http://schemas.openxmlformats.org/officeDocument/2006/relationships" xmlns:m="http://schemas.openxmlformats.org/officeDocument/2006/math" xmlns:v="urn:schemas-microsoft-com:vml" xmlns:wp14="http://schemas.microsoft.com/office/word/2010/wordprocessingDrawing" xmlns:wp="http://schemas.openxmlformats.org/drawingml/2006/wordprocessingDrawing" xmlns:w10="urn:schemas-microsoft-com:office:word" xmlns:w="http://schemas.openxmlformats.org/wordprocessingml/2006/main" xmlns:w14="http://schemas.microsoft.com/office/word/2010/wordml" xmlns:w15="http://schemas.microsoft.com/office/word/2012/wordml" xmlns:w16se="http://schemas.microsoft.com/office/word/2015/wordml/symex" xmlns:wpg="http://schemas.microsoft.com/office/word/2010/wordprocessingGroup" xmlns:wpi="http://schemas.microsoft.com/office/word/2010/wordprocessingInk" xmlns:wne="http://schemas.microsoft.com/office/word/2006/wordml" xmlns:wps="http://schemas.microsoft.com/office/word/2010/wordprocessingShape" mc:Ignorable="w14 w15 w16se wp14">
   <w:endnote w:type="separator" w:id="-1">
     <w:p>
       <w:pPr>
@@ -2844,7 +2610,7 @@
 </file>
 
 <file path=word/footer1.xml><?xml version="1.0" encoding="utf-8"?>
-<w:ftr xmlns:wpc="http://schemas.microsoft.com/office/word/2010/wordprocessingCanvas" xmlns:cx="http://schemas.microsoft.com/office/drawing/2014/chartex" xmlns:cx1="http://schemas.microsoft.com/office/drawing/2015/9/8/chartex" xmlns:cx2="http://schemas.microsoft.com/office/drawing/2015/10/21/chartex" xmlns:cx3="http://schemas.microsoft.com/office/drawing/2016/5/9/chartex" xmlns:cx4="http://schemas.microsoft.com/office/drawing/2016/5/10/chartex" xmlns:cx5="http://schemas.microsoft.com/office/drawing/2016/5/11/chartex" xmlns:mc="http://schemas.openxmlformats.org/markup-compatibility/2006" xmlns:o="urn:schemas-microsoft-com:office:office" xmlns:r="http://schemas.openxmlformats.org/officeDocument/2006/relationships" xmlns:m="http://schemas.openxmlformats.org/officeDocument/2006/math" xmlns:v="urn:schemas-microsoft-com:vml" xmlns:wp14="http://schemas.microsoft.com/office/word/2010/wordprocessingDrawing" xmlns:wp="http://schemas.openxmlformats.org/drawingml/2006/wordprocessingDrawing" xmlns:w10="urn:schemas-microsoft-com:office:word" xmlns:w="http://schemas.openxmlformats.org/wordprocessingml/2006/main" xmlns:w14="http://schemas.microsoft.com/office/word/2010/wordml" xmlns:w15="http://schemas.microsoft.com/office/word/2012/wordml" xmlns:w16se="http://schemas.microsoft.com/office/word/2015/wordml/symex" xmlns:wpg="http://schemas.microsoft.com/office/word/2010/wordprocessingGroup" xmlns:wpi="http://schemas.microsoft.com/office/word/2010/wordprocessingInk" xmlns:wne="http://schemas.microsoft.com/office/word/2006/wordml" xmlns:wps="http://schemas.microsoft.com/office/word/2010/wordprocessingShape" mc:Ignorable="w14 w15 w16se wp14">
+<w:ftr xmlns:wpc="http://schemas.microsoft.com/office/word/2010/wordprocessingCanvas" xmlns:cx="http://schemas.microsoft.com/office/drawing/2014/chartex" xmlns:cx1="http://schemas.microsoft.com/office/drawing/2015/9/8/chartex" xmlns:cx2="http://schemas.microsoft.com/office/drawing/2015/10/21/chartex" xmlns:mc="http://schemas.openxmlformats.org/markup-compatibility/2006" xmlns:o="urn:schemas-microsoft-com:office:office" xmlns:r="http://schemas.openxmlformats.org/officeDocument/2006/relationships" xmlns:m="http://schemas.openxmlformats.org/officeDocument/2006/math" xmlns:v="urn:schemas-microsoft-com:vml" xmlns:wp14="http://schemas.microsoft.com/office/word/2010/wordprocessingDrawing" xmlns:wp="http://schemas.openxmlformats.org/drawingml/2006/wordprocessingDrawing" xmlns:w10="urn:schemas-microsoft-com:office:word" xmlns:w="http://schemas.openxmlformats.org/wordprocessingml/2006/main" xmlns:w14="http://schemas.microsoft.com/office/word/2010/wordml" xmlns:w15="http://schemas.microsoft.com/office/word/2012/wordml" xmlns:w16se="http://schemas.microsoft.com/office/word/2015/wordml/symex" xmlns:wpg="http://schemas.microsoft.com/office/word/2010/wordprocessingGroup" xmlns:wpi="http://schemas.microsoft.com/office/word/2010/wordprocessingInk" xmlns:wne="http://schemas.microsoft.com/office/word/2006/wordml" xmlns:wps="http://schemas.microsoft.com/office/word/2010/wordprocessingShape" mc:Ignorable="w14 w15 w16se wp14">
   <w:sdt>
     <w:sdtPr>
       <w:id w:val="-1518839293"/>
@@ -2861,7 +2627,7 @@
     <w:sdtContent>
       <w:p>
         <w:pPr>
-          <w:pStyle w:val="Footer"/>
+          <w:pStyle w:val="Pieddepage"/>
           <w:jc w:val="right"/>
         </w:pPr>
         <w:r>
@@ -2877,7 +2643,7 @@
           <w:rPr>
             <w:noProof/>
           </w:rPr>
-          <w:t>9</w:t>
+          <w:t>7</w:t>
         </w:r>
         <w:r>
           <w:rPr>
@@ -2890,14 +2656,14 @@
   </w:sdt>
   <w:p>
     <w:pPr>
-      <w:pStyle w:val="Footer"/>
+      <w:pStyle w:val="Pieddepage"/>
     </w:pPr>
   </w:p>
 </w:ftr>
 </file>
 
 <file path=word/footnotes.xml><?xml version="1.0" encoding="utf-8"?>
-<w:footnotes xmlns:wpc="http://schemas.microsoft.com/office/word/2010/wordprocessingCanvas" xmlns:cx="http://schemas.microsoft.com/office/drawing/2014/chartex" xmlns:cx1="http://schemas.microsoft.com/office/drawing/2015/9/8/chartex" xmlns:cx2="http://schemas.microsoft.com/office/drawing/2015/10/21/chartex" xmlns:cx3="http://schemas.microsoft.com/office/drawing/2016/5/9/chartex" xmlns:cx4="http://schemas.microsoft.com/office/drawing/2016/5/10/chartex" xmlns:cx5="http://schemas.microsoft.com/office/drawing/2016/5/11/chartex" xmlns:mc="http://schemas.openxmlformats.org/markup-compatibility/2006" xmlns:o="urn:schemas-microsoft-com:office:office" xmlns:r="http://schemas.openxmlformats.org/officeDocument/2006/relationships" xmlns:m="http://schemas.openxmlformats.org/officeDocument/2006/math" xmlns:v="urn:schemas-microsoft-com:vml" xmlns:wp14="http://schemas.microsoft.com/office/word/2010/wordprocessingDrawing" xmlns:wp="http://schemas.openxmlformats.org/drawingml/2006/wordprocessingDrawing" xmlns:w10="urn:schemas-microsoft-com:office:word" xmlns:w="http://schemas.openxmlformats.org/wordprocessingml/2006/main" xmlns:w14="http://schemas.microsoft.com/office/word/2010/wordml" xmlns:w15="http://schemas.microsoft.com/office/word/2012/wordml" xmlns:w16se="http://schemas.microsoft.com/office/word/2015/wordml/symex" xmlns:wpg="http://schemas.microsoft.com/office/word/2010/wordprocessingGroup" xmlns:wpi="http://schemas.microsoft.com/office/word/2010/wordprocessingInk" xmlns:wne="http://schemas.microsoft.com/office/word/2006/wordml" xmlns:wps="http://schemas.microsoft.com/office/word/2010/wordprocessingShape" mc:Ignorable="w14 w15 w16se wp14">
+<w:footnotes xmlns:wpc="http://schemas.microsoft.com/office/word/2010/wordprocessingCanvas" xmlns:cx="http://schemas.microsoft.com/office/drawing/2014/chartex" xmlns:cx1="http://schemas.microsoft.com/office/drawing/2015/9/8/chartex" xmlns:cx2="http://schemas.microsoft.com/office/drawing/2015/10/21/chartex" xmlns:mc="http://schemas.openxmlformats.org/markup-compatibility/2006" xmlns:o="urn:schemas-microsoft-com:office:office" xmlns:r="http://schemas.openxmlformats.org/officeDocument/2006/relationships" xmlns:m="http://schemas.openxmlformats.org/officeDocument/2006/math" xmlns:v="urn:schemas-microsoft-com:vml" xmlns:wp14="http://schemas.microsoft.com/office/word/2010/wordprocessingDrawing" xmlns:wp="http://schemas.openxmlformats.org/drawingml/2006/wordprocessingDrawing" xmlns:w10="urn:schemas-microsoft-com:office:word" xmlns:w="http://schemas.openxmlformats.org/wordprocessingml/2006/main" xmlns:w14="http://schemas.microsoft.com/office/word/2010/wordml" xmlns:w15="http://schemas.microsoft.com/office/word/2012/wordml" xmlns:w16se="http://schemas.microsoft.com/office/word/2015/wordml/symex" xmlns:wpg="http://schemas.microsoft.com/office/word/2010/wordprocessingGroup" xmlns:wpi="http://schemas.microsoft.com/office/word/2010/wordprocessingInk" xmlns:wne="http://schemas.microsoft.com/office/word/2006/wordml" xmlns:wps="http://schemas.microsoft.com/office/word/2010/wordprocessingShape" mc:Ignorable="w14 w15 w16se wp14">
   <w:footnote w:type="separator" w:id="-1">
     <w:p>
       <w:pPr>
@@ -2938,7 +2704,7 @@
       </w:pPr>
     </w:pPrDefault>
   </w:docDefaults>
-  <w:latentStyles w:defLockedState="0" w:defUIPriority="99" w:defSemiHidden="0" w:defUnhideWhenUsed="0" w:defQFormat="0" w:count="374">
+  <w:latentStyles w:defLockedState="0" w:defUIPriority="99" w:defSemiHidden="0" w:defUnhideWhenUsed="0" w:defQFormat="0" w:count="372">
     <w:lsdException w:name="Normal" w:uiPriority="0" w:qFormat="1"/>
     <w:lsdException w:name="heading 1" w:uiPriority="9" w:qFormat="1"/>
     <w:lsdException w:name="heading 2" w:semiHidden="1" w:uiPriority="9" w:unhideWhenUsed="1" w:qFormat="1"/>
@@ -3044,6 +2810,7 @@
     <w:lsdException w:name="HTML Sample" w:semiHidden="1" w:unhideWhenUsed="1"/>
     <w:lsdException w:name="HTML Typewriter" w:semiHidden="1" w:unhideWhenUsed="1"/>
     <w:lsdException w:name="HTML Variable" w:semiHidden="1" w:unhideWhenUsed="1"/>
+    <w:lsdException w:name="Normal Table" w:semiHidden="1" w:unhideWhenUsed="1"/>
     <w:lsdException w:name="annotation subject" w:semiHidden="1" w:unhideWhenUsed="1"/>
     <w:lsdException w:name="No List" w:semiHidden="1" w:unhideWhenUsed="1"/>
     <w:lsdException w:name="Outline List 1" w:semiHidden="1" w:unhideWhenUsed="1"/>
@@ -3089,9 +2856,11 @@
     <w:lsdException w:name="Table Subtle 1" w:semiHidden="1" w:unhideWhenUsed="1"/>
     <w:lsdException w:name="Table Subtle 2" w:semiHidden="1" w:unhideWhenUsed="1"/>
     <w:lsdException w:name="Table Web 1" w:semiHidden="1" w:unhideWhenUsed="1"/>
+    <w:lsdException w:name="Table Web 2" w:semiHidden="1" w:unhideWhenUsed="1"/>
     <w:lsdException w:name="Table Web 3" w:semiHidden="1" w:unhideWhenUsed="1"/>
     <w:lsdException w:name="Balloon Text" w:semiHidden="1" w:unhideWhenUsed="1"/>
     <w:lsdException w:name="Table Grid" w:uiPriority="39"/>
+    <w:lsdException w:name="Table Theme" w:semiHidden="1" w:unhideWhenUsed="1"/>
     <w:lsdException w:name="Placeholder Text" w:semiHidden="1"/>
     <w:lsdException w:name="No Spacing" w:uiPriority="1" w:qFormat="1"/>
     <w:lsdException w:name="Light Shading" w:uiPriority="60"/>
@@ -3308,8 +3077,6 @@
     <w:lsdException w:name="List Table 6 Colorful Accent 6" w:uiPriority="51"/>
     <w:lsdException w:name="List Table 7 Colorful Accent 6" w:uiPriority="52"/>
     <w:lsdException w:name="Mention" w:semiHidden="1" w:unhideWhenUsed="1"/>
-    <w:lsdException w:name="Smart Hyperlink" w:semiHidden="1" w:unhideWhenUsed="1"/>
-    <w:lsdException w:name="Hashtag" w:semiHidden="1" w:unhideWhenUsed="1"/>
   </w:latentStyles>
   <w:style w:type="paragraph" w:default="1" w:styleId="Normal">
     <w:name w:val="Normal"/>
@@ -3318,11 +3085,11 @@
       <w:lang w:val="fr-CA"/>
     </w:rPr>
   </w:style>
-  <w:style w:type="paragraph" w:styleId="Heading1">
+  <w:style w:type="paragraph" w:styleId="Titre1">
     <w:name w:val="heading 1"/>
     <w:basedOn w:val="Normal"/>
     <w:next w:val="Normal"/>
-    <w:link w:val="Heading1Char"/>
+    <w:link w:val="Titre1Car"/>
     <w:uiPriority w:val="9"/>
     <w:qFormat/>
     <w:rsid w:val="000C6459"/>
@@ -3339,11 +3106,11 @@
       <w:szCs w:val="32"/>
     </w:rPr>
   </w:style>
-  <w:style w:type="paragraph" w:styleId="Heading2">
+  <w:style w:type="paragraph" w:styleId="Titre2">
     <w:name w:val="heading 2"/>
     <w:basedOn w:val="Normal"/>
     <w:next w:val="Normal"/>
-    <w:link w:val="Heading2Char"/>
+    <w:link w:val="Titre2Car"/>
     <w:uiPriority w:val="9"/>
     <w:unhideWhenUsed/>
     <w:qFormat/>
@@ -3361,13 +3128,13 @@
       <w:szCs w:val="26"/>
     </w:rPr>
   </w:style>
-  <w:style w:type="character" w:default="1" w:styleId="DefaultParagraphFont">
+  <w:style w:type="character" w:default="1" w:styleId="Policepardfaut">
     <w:name w:val="Default Paragraph Font"/>
     <w:uiPriority w:val="1"/>
     <w:semiHidden/>
     <w:unhideWhenUsed/>
   </w:style>
-  <w:style w:type="table" w:default="1" w:styleId="TableNormal">
+  <w:style w:type="table" w:default="1" w:styleId="TableauNormal">
     <w:name w:val="Normal Table"/>
     <w:uiPriority w:val="99"/>
     <w:semiHidden/>
@@ -3382,16 +3149,16 @@
       </w:tblCellMar>
     </w:tblPr>
   </w:style>
-  <w:style w:type="numbering" w:default="1" w:styleId="NoList">
+  <w:style w:type="numbering" w:default="1" w:styleId="Aucuneliste">
     <w:name w:val="No List"/>
     <w:uiPriority w:val="99"/>
     <w:semiHidden/>
     <w:unhideWhenUsed/>
   </w:style>
-  <w:style w:type="character" w:customStyle="1" w:styleId="Heading1Char">
-    <w:name w:val="Heading 1 Char"/>
-    <w:basedOn w:val="DefaultParagraphFont"/>
-    <w:link w:val="Heading1"/>
+  <w:style w:type="character" w:customStyle="1" w:styleId="Titre1Car">
+    <w:name w:val="Titre 1 Car"/>
+    <w:basedOn w:val="Policepardfaut"/>
+    <w:link w:val="Titre1"/>
     <w:uiPriority w:val="9"/>
     <w:rsid w:val="000C6459"/>
     <w:rPr>
@@ -3402,10 +3169,10 @@
       <w:lang w:val="fr-CA"/>
     </w:rPr>
   </w:style>
-  <w:style w:type="character" w:customStyle="1" w:styleId="Heading2Char">
-    <w:name w:val="Heading 2 Char"/>
-    <w:basedOn w:val="DefaultParagraphFont"/>
-    <w:link w:val="Heading2"/>
+  <w:style w:type="character" w:customStyle="1" w:styleId="Titre2Car">
+    <w:name w:val="Titre 2 Car"/>
+    <w:basedOn w:val="Policepardfaut"/>
+    <w:link w:val="Titre2"/>
     <w:uiPriority w:val="9"/>
     <w:rsid w:val="000C6459"/>
     <w:rPr>
@@ -3416,7 +3183,7 @@
       <w:lang w:val="fr-CA"/>
     </w:rPr>
   </w:style>
-  <w:style w:type="paragraph" w:styleId="Caption">
+  <w:style w:type="paragraph" w:styleId="Lgende">
     <w:name w:val="caption"/>
     <w:basedOn w:val="Normal"/>
     <w:next w:val="Normal"/>
@@ -3435,10 +3202,10 @@
       <w:szCs w:val="18"/>
     </w:rPr>
   </w:style>
-  <w:style w:type="paragraph" w:styleId="FootnoteText">
+  <w:style w:type="paragraph" w:styleId="Notedebasdepage">
     <w:name w:val="footnote text"/>
     <w:basedOn w:val="Normal"/>
-    <w:link w:val="FootnoteTextChar"/>
+    <w:link w:val="NotedebasdepageCar"/>
     <w:uiPriority w:val="99"/>
     <w:semiHidden/>
     <w:unhideWhenUsed/>
@@ -3451,10 +3218,10 @@
       <w:szCs w:val="20"/>
     </w:rPr>
   </w:style>
-  <w:style w:type="character" w:customStyle="1" w:styleId="FootnoteTextChar">
-    <w:name w:val="Footnote Text Char"/>
-    <w:basedOn w:val="DefaultParagraphFont"/>
-    <w:link w:val="FootnoteText"/>
+  <w:style w:type="character" w:customStyle="1" w:styleId="NotedebasdepageCar">
+    <w:name w:val="Note de bas de page Car"/>
+    <w:basedOn w:val="Policepardfaut"/>
+    <w:link w:val="Notedebasdepage"/>
     <w:uiPriority w:val="99"/>
     <w:semiHidden/>
     <w:rsid w:val="00E24137"/>
@@ -3464,9 +3231,9 @@
       <w:lang w:val="fr-CA"/>
     </w:rPr>
   </w:style>
-  <w:style w:type="character" w:styleId="FootnoteReference">
+  <w:style w:type="character" w:styleId="Appelnotedebasdep">
     <w:name w:val="footnote reference"/>
-    <w:basedOn w:val="DefaultParagraphFont"/>
+    <w:basedOn w:val="Policepardfaut"/>
     <w:uiPriority w:val="99"/>
     <w:semiHidden/>
     <w:unhideWhenUsed/>
@@ -3475,9 +3242,9 @@
       <w:vertAlign w:val="superscript"/>
     </w:rPr>
   </w:style>
-  <w:style w:type="character" w:styleId="Hyperlink">
+  <w:style w:type="character" w:styleId="Lienhypertexte">
     <w:name w:val="Hyperlink"/>
-    <w:basedOn w:val="DefaultParagraphFont"/>
+    <w:basedOn w:val="Policepardfaut"/>
     <w:uiPriority w:val="99"/>
     <w:unhideWhenUsed/>
     <w:rsid w:val="00E24137"/>
@@ -3486,9 +3253,9 @@
       <w:u w:val="single"/>
     </w:rPr>
   </w:style>
-  <w:style w:type="character" w:styleId="CommentReference">
+  <w:style w:type="character" w:styleId="Marquedecommentaire">
     <w:name w:val="annotation reference"/>
-    <w:basedOn w:val="DefaultParagraphFont"/>
+    <w:basedOn w:val="Policepardfaut"/>
     <w:uiPriority w:val="99"/>
     <w:semiHidden/>
     <w:unhideWhenUsed/>
@@ -3498,10 +3265,10 @@
       <w:szCs w:val="16"/>
     </w:rPr>
   </w:style>
-  <w:style w:type="paragraph" w:styleId="CommentText">
+  <w:style w:type="paragraph" w:styleId="Commentaire">
     <w:name w:val="annotation text"/>
     <w:basedOn w:val="Normal"/>
-    <w:link w:val="CommentTextChar"/>
+    <w:link w:val="CommentaireCar"/>
     <w:uiPriority w:val="99"/>
     <w:semiHidden/>
     <w:unhideWhenUsed/>
@@ -3514,10 +3281,10 @@
       <w:szCs w:val="20"/>
     </w:rPr>
   </w:style>
-  <w:style w:type="character" w:customStyle="1" w:styleId="CommentTextChar">
-    <w:name w:val="Comment Text Char"/>
-    <w:basedOn w:val="DefaultParagraphFont"/>
-    <w:link w:val="CommentText"/>
+  <w:style w:type="character" w:customStyle="1" w:styleId="CommentaireCar">
+    <w:name w:val="Commentaire Car"/>
+    <w:basedOn w:val="Policepardfaut"/>
+    <w:link w:val="Commentaire"/>
     <w:uiPriority w:val="99"/>
     <w:semiHidden/>
     <w:rsid w:val="00FA6828"/>
@@ -3527,11 +3294,11 @@
       <w:lang w:val="fr-CA"/>
     </w:rPr>
   </w:style>
-  <w:style w:type="paragraph" w:styleId="CommentSubject">
+  <w:style w:type="paragraph" w:styleId="Objetducommentaire">
     <w:name w:val="annotation subject"/>
-    <w:basedOn w:val="CommentText"/>
-    <w:next w:val="CommentText"/>
-    <w:link w:val="CommentSubjectChar"/>
+    <w:basedOn w:val="Commentaire"/>
+    <w:next w:val="Commentaire"/>
+    <w:link w:val="ObjetducommentaireCar"/>
     <w:uiPriority w:val="99"/>
     <w:semiHidden/>
     <w:unhideWhenUsed/>
@@ -3541,10 +3308,10 @@
       <w:bCs/>
     </w:rPr>
   </w:style>
-  <w:style w:type="character" w:customStyle="1" w:styleId="CommentSubjectChar">
-    <w:name w:val="Comment Subject Char"/>
-    <w:basedOn w:val="CommentTextChar"/>
-    <w:link w:val="CommentSubject"/>
+  <w:style w:type="character" w:customStyle="1" w:styleId="ObjetducommentaireCar">
+    <w:name w:val="Objet du commentaire Car"/>
+    <w:basedOn w:val="CommentaireCar"/>
+    <w:link w:val="Objetducommentaire"/>
     <w:uiPriority w:val="99"/>
     <w:semiHidden/>
     <w:rsid w:val="00FA6828"/>
@@ -3556,10 +3323,10 @@
       <w:lang w:val="fr-CA"/>
     </w:rPr>
   </w:style>
-  <w:style w:type="paragraph" w:styleId="BalloonText">
+  <w:style w:type="paragraph" w:styleId="Textedebulles">
     <w:name w:val="Balloon Text"/>
     <w:basedOn w:val="Normal"/>
-    <w:link w:val="BalloonTextChar"/>
+    <w:link w:val="TextedebullesCar"/>
     <w:uiPriority w:val="99"/>
     <w:semiHidden/>
     <w:unhideWhenUsed/>
@@ -3573,10 +3340,10 @@
       <w:szCs w:val="18"/>
     </w:rPr>
   </w:style>
-  <w:style w:type="character" w:customStyle="1" w:styleId="BalloonTextChar">
-    <w:name w:val="Balloon Text Char"/>
-    <w:basedOn w:val="DefaultParagraphFont"/>
-    <w:link w:val="BalloonText"/>
+  <w:style w:type="character" w:customStyle="1" w:styleId="TextedebullesCar">
+    <w:name w:val="Texte de bulles Car"/>
+    <w:basedOn w:val="Policepardfaut"/>
+    <w:link w:val="Textedebulles"/>
     <w:uiPriority w:val="99"/>
     <w:semiHidden/>
     <w:rsid w:val="00FA6828"/>
@@ -3587,9 +3354,9 @@
       <w:lang w:val="fr-CA"/>
     </w:rPr>
   </w:style>
-  <w:style w:type="table" w:styleId="TableGrid">
+  <w:style w:type="table" w:styleId="Grilledutableau">
     <w:name w:val="Table Grid"/>
-    <w:basedOn w:val="TableNormal"/>
+    <w:basedOn w:val="TableauNormal"/>
     <w:uiPriority w:val="39"/>
     <w:rsid w:val="00D21CD8"/>
     <w:pPr>
@@ -3606,10 +3373,10 @@
       </w:tblBorders>
     </w:tblPr>
   </w:style>
-  <w:style w:type="paragraph" w:styleId="Header">
+  <w:style w:type="paragraph" w:styleId="En-tte">
     <w:name w:val="header"/>
     <w:basedOn w:val="Normal"/>
-    <w:link w:val="HeaderChar"/>
+    <w:link w:val="En-tteCar"/>
     <w:uiPriority w:val="99"/>
     <w:unhideWhenUsed/>
     <w:rsid w:val="00D140A4"/>
@@ -3621,20 +3388,20 @@
       <w:spacing w:after="0" w:line="240" w:lineRule="auto"/>
     </w:pPr>
   </w:style>
-  <w:style w:type="character" w:customStyle="1" w:styleId="HeaderChar">
-    <w:name w:val="Header Char"/>
-    <w:basedOn w:val="DefaultParagraphFont"/>
-    <w:link w:val="Header"/>
+  <w:style w:type="character" w:customStyle="1" w:styleId="En-tteCar">
+    <w:name w:val="En-tête Car"/>
+    <w:basedOn w:val="Policepardfaut"/>
+    <w:link w:val="En-tte"/>
     <w:uiPriority w:val="99"/>
     <w:rsid w:val="00D140A4"/>
     <w:rPr>
       <w:lang w:val="fr-CA"/>
     </w:rPr>
   </w:style>
-  <w:style w:type="paragraph" w:styleId="Footer">
+  <w:style w:type="paragraph" w:styleId="Pieddepage">
     <w:name w:val="footer"/>
     <w:basedOn w:val="Normal"/>
-    <w:link w:val="FooterChar"/>
+    <w:link w:val="PieddepageCar"/>
     <w:uiPriority w:val="99"/>
     <w:unhideWhenUsed/>
     <w:rsid w:val="00D140A4"/>
@@ -3646,19 +3413,19 @@
       <w:spacing w:after="0" w:line="240" w:lineRule="auto"/>
     </w:pPr>
   </w:style>
-  <w:style w:type="character" w:customStyle="1" w:styleId="FooterChar">
-    <w:name w:val="Footer Char"/>
-    <w:basedOn w:val="DefaultParagraphFont"/>
-    <w:link w:val="Footer"/>
+  <w:style w:type="character" w:customStyle="1" w:styleId="PieddepageCar">
+    <w:name w:val="Pied de page Car"/>
+    <w:basedOn w:val="Policepardfaut"/>
+    <w:link w:val="Pieddepage"/>
     <w:uiPriority w:val="99"/>
     <w:rsid w:val="00D140A4"/>
     <w:rPr>
       <w:lang w:val="fr-CA"/>
     </w:rPr>
   </w:style>
-  <w:style w:type="table" w:styleId="GridTable1Light-Accent1">
+  <w:style w:type="table" w:styleId="TableauGrille1Clair-Accentuation1">
     <w:name w:val="Grid Table 1 Light Accent 1"/>
-    <w:basedOn w:val="TableNormal"/>
+    <w:basedOn w:val="TableauNormal"/>
     <w:uiPriority w:val="46"/>
     <w:rsid w:val="00D140A4"/>
     <w:pPr>
@@ -4016,7 +3783,7 @@
 </file>
 
 <file path=customXml/itemProps1.xml><?xml version="1.0" encoding="utf-8"?>
-<ds:datastoreItem xmlns:ds="http://schemas.openxmlformats.org/officeDocument/2006/customXml" ds:itemID="{2EC2B779-3FF7-4A0D-AAFB-76E665B14A7D}">
+<ds:datastoreItem xmlns:ds="http://schemas.openxmlformats.org/officeDocument/2006/customXml" ds:itemID="{0FD5486E-16DD-467D-A380-87CF8D31237D}">
   <ds:schemaRefs>
     <ds:schemaRef ds:uri="http://schemas.openxmlformats.org/officeDocument/2006/bibliography"/>
   </ds:schemaRefs>

</xml_diff>

<commit_message>
Fichiers de la remise
</commit_message>
<xml_diff>
--- a/Rapport/Rapport TP2.docx
+++ b/Rapport/Rapport TP2.docx
@@ -11,6 +11,8 @@
           <w:szCs w:val="28"/>
         </w:rPr>
       </w:pPr>
+      <w:bookmarkStart w:id="0" w:name="_GoBack"/>
+      <w:bookmarkEnd w:id="0"/>
       <w:r>
         <w:rPr>
           <w:noProof/>
@@ -1109,35 +1111,7 @@
         <w:rPr>
           <w:rFonts w:ascii="Arial" w:hAnsi="Arial" w:cs="Arial"/>
         </w:rPr>
-        <w:t xml:space="preserve">Comme mentionné, l’algorithme d’équilibrage permet d’éliminer le cas où il n’y aurait pas de voiture disponible dans la zone. Ce cas pourrait se produire, car les utilisateurs ne sont pas limités à leur zone une fois qu’ils sont au volant du véhicule. Ils peuvent sortir de la zone, ce qui pourrait </w:t>
-      </w:r>
-      <w:proofErr w:type="spellStart"/>
-      <w:r>
-        <w:rPr>
-          <w:rFonts w:ascii="Arial" w:hAnsi="Arial" w:cs="Arial"/>
-        </w:rPr>
-        <w:t>débalancer</w:t>
-      </w:r>
-      <w:proofErr w:type="spellEnd"/>
-      <w:r>
-        <w:rPr>
-          <w:rFonts w:ascii="Arial" w:hAnsi="Arial" w:cs="Arial"/>
-        </w:rPr>
-        <w:t xml:space="preserve"> les zones, laissant ainsi des zones avec aucun véhicule disponible. On peut comparer cet algorithme à celui des </w:t>
-      </w:r>
-      <w:proofErr w:type="spellStart"/>
-      <w:r>
-        <w:rPr>
-          <w:rFonts w:ascii="Arial" w:hAnsi="Arial" w:cs="Arial"/>
-        </w:rPr>
-        <w:t>Bixi</w:t>
-      </w:r>
-      <w:proofErr w:type="spellEnd"/>
-      <w:r>
-        <w:rPr>
-          <w:rFonts w:ascii="Arial" w:hAnsi="Arial" w:cs="Arial"/>
-        </w:rPr>
-        <w:t xml:space="preserve"> de Montréal. Le système doit s’assurer qu’il y ait toujours de</w:t>
+        <w:t>Comme mentionné, l’algorithme d’équilibrage permet d’éliminer le cas où il n’y aurait pas de voiture disponible dans la zone. Ce cas pourrait se produire, car les utilisateurs ne sont pas limités à leur zone une fois qu’ils sont au volant du véhicule. Ils peuvent sortir de la zone, ce qui pourrait débalancer les zones, laissant ainsi des zones avec aucun véhicule disponible. On peut comparer cet algorithme à celui des Bixi de Montréal. Le système doit s’assurer qu’il y ait toujours de</w:t>
       </w:r>
       <w:r>
         <w:rPr>
@@ -1297,21 +1271,7 @@
           <w:rFonts w:ascii="Arial" w:hAnsi="Arial" w:cs="Arial"/>
         </w:rPr>
         <w:tab/>
-        <w:t>La première fonction que nous devons avoir est la fonction « </w:t>
-      </w:r>
-      <w:proofErr w:type="spellStart"/>
-      <w:r>
-        <w:rPr>
-          <w:rFonts w:ascii="Arial" w:hAnsi="Arial" w:cs="Arial"/>
-        </w:rPr>
-        <w:t>creerLexiques</w:t>
-      </w:r>
-      <w:proofErr w:type="spellEnd"/>
-      <w:r>
-        <w:rPr>
-          <w:rFonts w:ascii="Arial" w:hAnsi="Arial" w:cs="Arial"/>
-        </w:rPr>
-        <w:t xml:space="preserve">() », qui permet de lire les fichiers qui nous sont fournis et qui contiennent les codes postaux de chaque zones. </w:t>
+        <w:t xml:space="preserve">La première fonction que nous devons avoir est la fonction « creerLexiques() », qui permet de lire les fichiers qui nous sont fournis et qui contiennent les codes postaux de chaque zones. </w:t>
       </w:r>
       <w:r>
         <w:rPr>
@@ -1337,21 +1297,7 @@
         <w:rPr>
           <w:rFonts w:ascii="Arial" w:hAnsi="Arial" w:cs="Arial"/>
         </w:rPr>
-        <w:t>Nous devons aussi avoir une fonction « </w:t>
-      </w:r>
-      <w:proofErr w:type="spellStart"/>
-      <w:r>
-        <w:rPr>
-          <w:rFonts w:ascii="Arial" w:hAnsi="Arial" w:cs="Arial"/>
-        </w:rPr>
-        <w:t>equilibrerFlotte</w:t>
-      </w:r>
-      <w:proofErr w:type="spellEnd"/>
-      <w:r>
-        <w:rPr>
-          <w:rFonts w:ascii="Arial" w:hAnsi="Arial" w:cs="Arial"/>
-        </w:rPr>
-        <w:t xml:space="preserve">() ». C’est cette fonction qui sera exécutée </w:t>
+        <w:t xml:space="preserve">Nous devons aussi avoir une fonction « equilibrerFlotte() ». C’est cette fonction qui sera exécutée </w:t>
       </w:r>
       <w:r>
         <w:rPr>
@@ -1603,21 +1549,7 @@
           <w:rFonts w:ascii="Arial" w:hAnsi="Arial" w:cs="Arial"/>
         </w:rPr>
         <w:tab/>
-        <w:t>Il faudra aussi une fonction « </w:t>
-      </w:r>
-      <w:proofErr w:type="spellStart"/>
-      <w:r>
-        <w:rPr>
-          <w:rFonts w:ascii="Arial" w:hAnsi="Arial" w:cs="Arial"/>
-        </w:rPr>
-        <w:t>lancerSimulation</w:t>
-      </w:r>
-      <w:proofErr w:type="spellEnd"/>
-      <w:r>
-        <w:rPr>
-          <w:rFonts w:ascii="Arial" w:hAnsi="Arial" w:cs="Arial"/>
-        </w:rPr>
-        <w:t xml:space="preserve">() » qui exécutera la simulation. L’usager doit entrer toutes les informations nécessaires au préalable. </w:t>
+        <w:t xml:space="preserve">Il faudra aussi une fonction « lancerSimulation() » qui exécutera la simulation. L’usager doit entrer toutes les informations nécessaires au préalable. </w:t>
       </w:r>
       <w:r>
         <w:rPr>
@@ -1996,15 +1928,7 @@
         <w:rPr>
           <w:rFonts w:ascii="Arial" w:hAnsi="Arial" w:cs="Arial"/>
         </w:rPr>
-        <w:t xml:space="preserve"> Ce diagramme consiste en une structure que nous avons eu à élaborer et conserver tout au long du développement de l’application. Avoir un tel diagramme nous force à créer du code de qualité en utilisant les bonnes fonctions pour faire les bonnes choses. On s’assure ainsi de la qualité du travail tout au long du processus. Cette structure nous permet d’implémenter très facilement des tests unitaires, ce qui contribue grandement à la solidité de</w:t>
-      </w:r>
-      <w:bookmarkStart w:id="0" w:name="_GoBack"/>
-      <w:bookmarkEnd w:id="0"/>
-      <w:r>
-        <w:rPr>
-          <w:rFonts w:ascii="Arial" w:hAnsi="Arial" w:cs="Arial"/>
-        </w:rPr>
-        <w:t xml:space="preserve"> notre système. Une autre utilité à ce diagramme est de pouvoir représenter de façon visuelle les fonctions de l’application, ainsi que tout ce qu’elle sera en mesure de faire. </w:t>
+        <w:t xml:space="preserve"> Ce diagramme consiste en une structure que nous avons eu à élaborer et conserver tout au long du développement de l’application. Avoir un tel diagramme nous force à créer du code de qualité en utilisant les bonnes fonctions pour faire les bonnes choses. On s’assure ainsi de la qualité du travail tout au long du processus. Cette structure nous permet d’implémenter très facilement des tests unitaires, ce qui contribue grandement à la solidité de notre système. Une autre utilité à ce diagramme est de pouvoir représenter de façon visuelle les fonctions de l’application, ainsi que tout ce qu’elle sera en mesure de faire. </w:t>
       </w:r>
       <w:r>
         <w:rPr>
@@ -2443,49 +2367,7 @@
         <w:rPr>
           <w:rFonts w:ascii="Arial" w:hAnsi="Arial" w:cs="Arial"/>
         </w:rPr>
-        <w:t>les fonctions « </w:t>
-      </w:r>
-      <w:proofErr w:type="spellStart"/>
-      <w:r>
-        <w:rPr>
-          <w:rFonts w:ascii="Arial" w:hAnsi="Arial" w:cs="Arial"/>
-        </w:rPr>
-        <w:t>creerLexiques</w:t>
-      </w:r>
-      <w:proofErr w:type="spellEnd"/>
-      <w:r>
-        <w:rPr>
-          <w:rFonts w:ascii="Arial" w:hAnsi="Arial" w:cs="Arial"/>
-        </w:rPr>
-        <w:t>() », qui créait l’automate à partir des fichiers qui contiennent les codes postaux de chaque zones. La fonction « </w:t>
-      </w:r>
-      <w:proofErr w:type="spellStart"/>
-      <w:r>
-        <w:rPr>
-          <w:rFonts w:ascii="Arial" w:hAnsi="Arial" w:cs="Arial"/>
-        </w:rPr>
-        <w:t>equilibrerFlotte</w:t>
-      </w:r>
-      <w:proofErr w:type="spellEnd"/>
-      <w:r>
-        <w:rPr>
-          <w:rFonts w:ascii="Arial" w:hAnsi="Arial" w:cs="Arial"/>
-        </w:rPr>
-        <w:t>() » uniformise le nombre de véhicules entre les zones. La fonction « </w:t>
-      </w:r>
-      <w:proofErr w:type="spellStart"/>
-      <w:r>
-        <w:rPr>
-          <w:rFonts w:ascii="Arial" w:hAnsi="Arial" w:cs="Arial"/>
-        </w:rPr>
-        <w:t>lancerSimulation</w:t>
-      </w:r>
-      <w:proofErr w:type="spellEnd"/>
-      <w:r>
-        <w:rPr>
-          <w:rFonts w:ascii="Arial" w:hAnsi="Arial" w:cs="Arial"/>
-        </w:rPr>
-        <w:t xml:space="preserve">() », pour sa part lance la simulation, une fois que l’utilisateur a créé les zones et rempli les informations concernant le client et le véhicule. Les zones doivent être créer en premier lieu, suivi de la saisie des informations du client. </w:t>
+        <w:t xml:space="preserve">les fonctions « creerLexiques() », qui créait l’automate à partir des fichiers qui contiennent les codes postaux de chaque zones. La fonction « equilibrerFlotte() » uniformise le nombre de véhicules entre les zones. La fonction « lancerSimulation() », pour sa part lance la simulation, une fois que l’utilisateur a créé les zones et rempli les informations concernant le client et le véhicule. Les zones doivent être créer en premier lieu, suivi de la saisie des informations du client. </w:t>
       </w:r>
     </w:p>
     <w:p>
@@ -2500,21 +2382,7 @@
           <w:rFonts w:ascii="Arial" w:hAnsi="Arial" w:cs="Arial"/>
         </w:rPr>
         <w:tab/>
-        <w:t xml:space="preserve">Ce système permettra donc de simuler un système d’autopartage pour la ville de </w:t>
-      </w:r>
-      <w:proofErr w:type="spellStart"/>
-      <w:r>
-        <w:rPr>
-          <w:rFonts w:ascii="Arial" w:hAnsi="Arial" w:cs="Arial"/>
-        </w:rPr>
-        <w:t>montréal</w:t>
-      </w:r>
-      <w:proofErr w:type="spellEnd"/>
-      <w:r>
-        <w:rPr>
-          <w:rFonts w:ascii="Arial" w:hAnsi="Arial" w:cs="Arial"/>
-        </w:rPr>
-        <w:t>. Il permettra d’équilibrer</w:t>
+        <w:t>Ce système permettra donc de simuler un système d’autopartage pour la ville de montréal. Il permettra d’équilibrer</w:t>
       </w:r>
       <w:r>
         <w:rPr>
@@ -2550,21 +2418,7 @@
           <w:rFonts w:ascii="Arial" w:hAnsi="Arial" w:cs="Arial"/>
         </w:rPr>
         <w:tab/>
-        <w:t xml:space="preserve">Il serait intéressant d’évaluer comment ce système se comporterait dans la réalité dans le cadre d’une entreprise de taxi, telle que </w:t>
-      </w:r>
-      <w:proofErr w:type="spellStart"/>
-      <w:r>
-        <w:rPr>
-          <w:rFonts w:ascii="Arial" w:hAnsi="Arial" w:cs="Arial"/>
-        </w:rPr>
-        <w:t>Téo</w:t>
-      </w:r>
-      <w:proofErr w:type="spellEnd"/>
-      <w:r>
-        <w:rPr>
-          <w:rFonts w:ascii="Arial" w:hAnsi="Arial" w:cs="Arial"/>
-        </w:rPr>
-        <w:t xml:space="preserve"> Taxi, pour rester dans le même contexte. Il pourrait aussi être intéressant de comparer avec des systèmes de taxi existants et déterminer les ressemblances et différences.</w:t>
+        <w:t>Il serait intéressant d’évaluer comment ce système se comporterait dans la réalité dans le cadre d’une entreprise de taxi, telle que Téo Taxi, pour rester dans le même contexte. Il pourrait aussi être intéressant de comparer avec des systèmes de taxi existants et déterminer les ressemblances et différences.</w:t>
       </w:r>
     </w:p>
     <w:p>
@@ -3783,7 +3637,7 @@
 </file>
 
 <file path=customXml/itemProps1.xml><?xml version="1.0" encoding="utf-8"?>
-<ds:datastoreItem xmlns:ds="http://schemas.openxmlformats.org/officeDocument/2006/customXml" ds:itemID="{0FD5486E-16DD-467D-A380-87CF8D31237D}">
+<ds:datastoreItem xmlns:ds="http://schemas.openxmlformats.org/officeDocument/2006/customXml" ds:itemID="{D43F3882-28AB-4A44-AB5A-4713B489DDED}">
   <ds:schemaRefs>
     <ds:schemaRef ds:uri="http://schemas.openxmlformats.org/officeDocument/2006/bibliography"/>
   </ds:schemaRefs>

</xml_diff>